<commit_message>
TS 6.2 Kramam Tamil - 19/01/2022
</commit_message>
<xml_diff>
--- a/TS-Kramam/TS-6.2/TS 6.2 Tamil Krama Paatam Corrections.docx
+++ b/TS-Kramam/TS-6.2/TS 6.2 Tamil Krama Paatam Corrections.docx
@@ -422,67 +422,161 @@
             </w:pPr>
             <w:r>
               <w:rPr>
-                <w:rFonts w:ascii="BRH Devanagari Extra" w:hAnsi="BRH Devanagari Extra" w:cs="BRH Devanagari Extra"/>
-                <w:color w:val="000000"/>
-                <w:sz w:val="40"/>
-                <w:szCs w:val="40"/>
-              </w:rPr>
-              <w:t>U¤ÉþxÉÉ</w:t>
-            </w:r>
-            <w:r>
-              <w:rPr>
-                <w:rFonts w:ascii="BRH Malayalam Extra" w:hAnsi="BRH Malayalam Extra" w:cs="BRH Devanagari Extra"/>
-                <w:color w:val="000000"/>
-                <w:sz w:val="32"/>
-                <w:szCs w:val="40"/>
-              </w:rPr>
-              <w:t>–</w:t>
-            </w:r>
-            <w:r>
-              <w:rPr>
-                <w:rFonts w:ascii="BRH Devanagari Extra" w:hAnsi="BRH Devanagari Extra" w:cs="BRH Devanagari Extra"/>
-                <w:color w:val="000000"/>
-                <w:sz w:val="40"/>
-                <w:szCs w:val="40"/>
-              </w:rPr>
-              <w:t>qÉmÉþWûirÉæ | AmÉþWû</w:t>
-            </w:r>
-            <w:r>
-              <w:rPr>
-                <w:rFonts w:ascii="BRH Devanagari Extra" w:hAnsi="BRH Devanagari Extra" w:cs="BRH Devanagari Extra"/>
-                <w:color w:val="000000"/>
-                <w:sz w:val="40"/>
-                <w:szCs w:val="40"/>
+                <w:rFonts w:ascii="Latha" w:hAnsi="Latha" w:cs="Latha"/>
+                <w:sz w:val="28"/>
+                <w:szCs w:val="28"/>
+                <w:cs/>
+                <w:lang w:bidi="ta-IN"/>
+              </w:rPr>
+              <w:t>ரக்ஷ</w:t>
+            </w:r>
+            <w:r>
+              <w:rPr>
+                <w:rFonts w:ascii="BRH Tamil Tab Extra" w:hAnsi="BRH Tamil Tab Extra" w:cs="Latha"/>
+                <w:b/>
+                <w:sz w:val="36"/>
+                <w:szCs w:val="28"/>
+                <w:lang w:bidi="ta-IN"/>
+              </w:rPr>
+              <w:t>†</w:t>
+            </w:r>
+            <w:r>
+              <w:rPr>
+                <w:rFonts w:ascii="Latha" w:hAnsi="Latha" w:cs="Latha"/>
+                <w:sz w:val="28"/>
+                <w:szCs w:val="28"/>
+                <w:cs/>
+                <w:lang w:bidi="ta-IN"/>
+              </w:rPr>
+              <w:t>ஸா</w:t>
+            </w:r>
+            <w:r>
+              <w:rPr>
+                <w:rFonts w:ascii="BRH Tamil Tab Extra" w:hAnsi="BRH Tamil Tab Extra" w:cs="Latha"/>
+                <w:b/>
+                <w:sz w:val="32"/>
+                <w:szCs w:val="28"/>
+                <w:lang w:bidi="ta-IN"/>
+              </w:rPr>
+              <w:t>…</w:t>
+            </w:r>
+            <w:r>
+              <w:rPr>
+                <w:rFonts w:ascii="Latha" w:hAnsi="Latha" w:cs="Latha"/>
+                <w:sz w:val="28"/>
+                <w:szCs w:val="28"/>
+                <w:cs/>
+                <w:lang w:bidi="ta-IN"/>
+              </w:rPr>
+              <w:t>மப</w:t>
+            </w:r>
+            <w:r>
+              <w:rPr>
+                <w:rFonts w:ascii="BRH Tamil Tab Extra" w:hAnsi="BRH Tamil Tab Extra" w:cs="Latha"/>
+                <w:b/>
+                <w:sz w:val="36"/>
+                <w:szCs w:val="28"/>
+                <w:lang w:bidi="ta-IN"/>
+              </w:rPr>
+              <w:t>†</w:t>
+            </w:r>
+            <w:r>
+              <w:rPr>
+                <w:rFonts w:ascii="Latha" w:hAnsi="Latha" w:cs="Latha"/>
+                <w:sz w:val="28"/>
+                <w:szCs w:val="28"/>
+                <w:cs/>
+                <w:lang w:bidi="ta-IN"/>
+              </w:rPr>
+              <w:t>ஹத்யை</w:t>
+            </w:r>
+            <w:r>
+              <w:rPr>
+                <w:rFonts w:ascii="Latha" w:hAnsi="Latha" w:cs="Latha"/>
+                <w:sz w:val="28"/>
+                <w:szCs w:val="28"/>
+                <w:lang w:bidi="ta-IN"/>
+              </w:rPr>
+              <w:t xml:space="preserve"> | </w:t>
+            </w:r>
+            <w:r>
+              <w:rPr>
+                <w:rFonts w:ascii="Latha" w:hAnsi="Latha" w:cs="Latha"/>
+                <w:sz w:val="28"/>
+                <w:szCs w:val="28"/>
+                <w:cs/>
+                <w:lang w:bidi="ta-IN"/>
+              </w:rPr>
+              <w:t>அப</w:t>
+            </w:r>
+            <w:r>
+              <w:rPr>
+                <w:rFonts w:ascii="BRH Tamil Tab Extra" w:hAnsi="BRH Tamil Tab Extra" w:cs="Latha"/>
+                <w:b/>
+                <w:sz w:val="36"/>
+                <w:szCs w:val="28"/>
+                <w:lang w:bidi="ta-IN"/>
+              </w:rPr>
+              <w:t>†</w:t>
+            </w:r>
+            <w:r>
+              <w:rPr>
+                <w:rFonts w:ascii="Latha" w:hAnsi="Latha" w:cs="Latha"/>
+                <w:sz w:val="28"/>
+                <w:szCs w:val="28"/>
+                <w:cs/>
+                <w:lang w:bidi="ta-IN"/>
+              </w:rPr>
+              <w:t>ஹ</w:t>
+            </w:r>
+            <w:r>
+              <w:rPr>
+                <w:rFonts w:ascii="Latha" w:hAnsi="Latha" w:cs="Latha"/>
+                <w:sz w:val="28"/>
+                <w:szCs w:val="28"/>
                 <w:highlight w:val="yellow"/>
-              </w:rPr>
-              <w:t>irÉ</w:t>
-            </w:r>
-            <w:r>
-              <w:rPr>
-                <w:rFonts w:ascii="BRH Devanagari Extra" w:hAnsi="BRH Devanagari Extra" w:cs="BRH Devanagari Extra"/>
-                <w:color w:val="000000"/>
-                <w:sz w:val="40"/>
-                <w:szCs w:val="40"/>
-              </w:rPr>
-              <w:t>å</w:t>
-            </w:r>
-            <w:r>
-              <w:rPr>
-                <w:rFonts w:ascii="BRH Malayalam Extra" w:hAnsi="BRH Malayalam Extra" w:cs="BRH Devanagari Extra"/>
-                <w:color w:val="000000"/>
-                <w:sz w:val="32"/>
-                <w:szCs w:val="40"/>
-              </w:rPr>
-              <w:t>–</w:t>
-            </w:r>
-            <w:r>
-              <w:rPr>
-                <w:rFonts w:ascii="BRH Devanagari Extra" w:hAnsi="BRH Devanagari Extra" w:cs="BRH Devanagari Extra"/>
-                <w:color w:val="000000"/>
-                <w:sz w:val="40"/>
-                <w:szCs w:val="40"/>
-              </w:rPr>
-              <w:t xml:space="preserve"> xÉqÉç |</w:t>
+                <w:cs/>
+                <w:lang w:bidi="ta-IN"/>
+              </w:rPr>
+              <w:t>த்யே</w:t>
+            </w:r>
+            <w:r>
+              <w:rPr>
+                <w:rFonts w:ascii="BRH Tamil Tab Extra" w:hAnsi="BRH Tamil Tab Extra" w:cs="Latha"/>
+                <w:b/>
+                <w:sz w:val="32"/>
+                <w:szCs w:val="28"/>
+                <w:lang w:bidi="ta-IN"/>
+              </w:rPr>
+              <w:t>…</w:t>
+            </w:r>
+            <w:r>
+              <w:rPr>
+                <w:rFonts w:ascii="Latha" w:hAnsi="Latha" w:cs="Latha"/>
+                <w:sz w:val="28"/>
+                <w:szCs w:val="28"/>
+                <w:lang w:bidi="ta-IN"/>
+              </w:rPr>
+              <w:t xml:space="preserve"> </w:t>
+            </w:r>
+            <w:r>
+              <w:rPr>
+                <w:rFonts w:ascii="Latha" w:hAnsi="Latha" w:cs="Latha"/>
+                <w:sz w:val="28"/>
+                <w:szCs w:val="28"/>
+                <w:cs/>
+                <w:lang w:bidi="ta-IN"/>
+              </w:rPr>
+              <w:t>ஸம்</w:t>
+            </w:r>
+            <w:r>
+              <w:rPr>
+                <w:rFonts w:ascii="Latha" w:hAnsi="Latha" w:cs="Latha"/>
+                <w:sz w:val="28"/>
+                <w:szCs w:val="28"/>
+                <w:lang w:bidi="ta-IN"/>
+              </w:rPr>
+              <w:t xml:space="preserve"> |</w:t>
             </w:r>
           </w:p>
         </w:tc>
@@ -502,59 +596,161 @@
             </w:pPr>
             <w:r>
               <w:rPr>
-                <w:rFonts w:ascii="BRH Devanagari Extra" w:hAnsi="BRH Devanagari Extra" w:cs="BRH Devanagari Extra"/>
-                <w:color w:val="000000"/>
-                <w:sz w:val="40"/>
-                <w:szCs w:val="40"/>
-              </w:rPr>
-              <w:t>U¤ÉþxÉÉ</w:t>
-            </w:r>
-            <w:r>
-              <w:rPr>
-                <w:rFonts w:ascii="BRH Malayalam Extra" w:hAnsi="BRH Malayalam Extra" w:cs="BRH Devanagari Extra"/>
-                <w:color w:val="000000"/>
-                <w:sz w:val="32"/>
-                <w:szCs w:val="40"/>
-              </w:rPr>
-              <w:t>–</w:t>
-            </w:r>
-            <w:r>
-              <w:rPr>
-                <w:rFonts w:ascii="BRH Devanagari Extra" w:hAnsi="BRH Devanagari Extra" w:cs="BRH Devanagari Extra"/>
-                <w:color w:val="000000"/>
-                <w:sz w:val="40"/>
-                <w:szCs w:val="40"/>
-              </w:rPr>
-              <w:t>qÉmÉþWûirÉæ | AmÉþWû</w:t>
-            </w:r>
-            <w:r>
-              <w:rPr>
-                <w:rFonts w:ascii="BRH Devanagari Extra" w:hAnsi="BRH Devanagari Extra" w:cs="BRH Devanagari Extra"/>
-                <w:color w:val="000000"/>
-                <w:sz w:val="40"/>
-                <w:szCs w:val="40"/>
+                <w:rFonts w:ascii="Latha" w:hAnsi="Latha" w:cs="Latha"/>
+                <w:sz w:val="28"/>
+                <w:szCs w:val="28"/>
+                <w:cs/>
+                <w:lang w:bidi="ta-IN"/>
+              </w:rPr>
+              <w:t>ரக்ஷ</w:t>
+            </w:r>
+            <w:r>
+              <w:rPr>
+                <w:rFonts w:ascii="BRH Tamil Tab Extra" w:hAnsi="BRH Tamil Tab Extra" w:cs="Latha"/>
+                <w:b/>
+                <w:sz w:val="36"/>
+                <w:szCs w:val="28"/>
+                <w:lang w:bidi="ta-IN"/>
+              </w:rPr>
+              <w:t>†</w:t>
+            </w:r>
+            <w:r>
+              <w:rPr>
+                <w:rFonts w:ascii="Latha" w:hAnsi="Latha" w:cs="Latha"/>
+                <w:sz w:val="28"/>
+                <w:szCs w:val="28"/>
+                <w:cs/>
+                <w:lang w:bidi="ta-IN"/>
+              </w:rPr>
+              <w:t>ஸா</w:t>
+            </w:r>
+            <w:r>
+              <w:rPr>
+                <w:rFonts w:ascii="BRH Tamil Tab Extra" w:hAnsi="BRH Tamil Tab Extra" w:cs="Latha"/>
+                <w:b/>
+                <w:sz w:val="32"/>
+                <w:szCs w:val="28"/>
+                <w:lang w:bidi="ta-IN"/>
+              </w:rPr>
+              <w:t>…</w:t>
+            </w:r>
+            <w:r>
+              <w:rPr>
+                <w:rFonts w:ascii="Latha" w:hAnsi="Latha" w:cs="Latha"/>
+                <w:sz w:val="28"/>
+                <w:szCs w:val="28"/>
+                <w:cs/>
+                <w:lang w:bidi="ta-IN"/>
+              </w:rPr>
+              <w:t>மப</w:t>
+            </w:r>
+            <w:r>
+              <w:rPr>
+                <w:rFonts w:ascii="BRH Tamil Tab Extra" w:hAnsi="BRH Tamil Tab Extra" w:cs="Latha"/>
+                <w:b/>
+                <w:sz w:val="36"/>
+                <w:szCs w:val="28"/>
+                <w:lang w:bidi="ta-IN"/>
+              </w:rPr>
+              <w:t>†</w:t>
+            </w:r>
+            <w:r>
+              <w:rPr>
+                <w:rFonts w:ascii="Latha" w:hAnsi="Latha" w:cs="Latha"/>
+                <w:sz w:val="28"/>
+                <w:szCs w:val="28"/>
+                <w:cs/>
+                <w:lang w:bidi="ta-IN"/>
+              </w:rPr>
+              <w:t>ஹத்யை</w:t>
+            </w:r>
+            <w:r>
+              <w:rPr>
+                <w:rFonts w:ascii="Latha" w:hAnsi="Latha" w:cs="Latha"/>
+                <w:sz w:val="28"/>
+                <w:szCs w:val="28"/>
+                <w:lang w:bidi="ta-IN"/>
+              </w:rPr>
+              <w:t xml:space="preserve"> | </w:t>
+            </w:r>
+            <w:r>
+              <w:rPr>
+                <w:rFonts w:ascii="Latha" w:hAnsi="Latha" w:cs="Latha"/>
+                <w:sz w:val="28"/>
+                <w:szCs w:val="28"/>
+                <w:cs/>
+                <w:lang w:bidi="ta-IN"/>
+              </w:rPr>
+              <w:t>அப</w:t>
+            </w:r>
+            <w:r>
+              <w:rPr>
+                <w:rFonts w:ascii="BRH Tamil Tab Extra" w:hAnsi="BRH Tamil Tab Extra" w:cs="Latha"/>
+                <w:b/>
+                <w:sz w:val="36"/>
+                <w:szCs w:val="28"/>
+                <w:lang w:bidi="ta-IN"/>
+              </w:rPr>
+              <w:t>†</w:t>
+            </w:r>
+            <w:r>
+              <w:rPr>
+                <w:rFonts w:ascii="Latha" w:hAnsi="Latha" w:cs="Latha"/>
+                <w:sz w:val="28"/>
+                <w:szCs w:val="28"/>
+                <w:cs/>
+                <w:lang w:bidi="ta-IN"/>
+              </w:rPr>
+              <w:t>ஹ</w:t>
+            </w:r>
+            <w:r>
+              <w:rPr>
+                <w:rFonts w:ascii="Latha" w:hAnsi="Latha" w:cs="Latha"/>
+                <w:sz w:val="28"/>
+                <w:szCs w:val="28"/>
                 <w:highlight w:val="green"/>
-              </w:rPr>
-              <w:t>irÉ</w:t>
-            </w:r>
-            <w:r>
-              <w:rPr>
-                <w:rFonts w:ascii="BRH Malayalam Extra" w:hAnsi="BRH Malayalam Extra" w:cs="BRH Devanagari Extra"/>
-                <w:color w:val="000000"/>
-                <w:sz w:val="32"/>
-                <w:szCs w:val="40"/>
-                <w:highlight w:val="green"/>
-              </w:rPr>
-              <w:t>–</w:t>
-            </w:r>
-            <w:r>
-              <w:rPr>
-                <w:rFonts w:ascii="BRH Devanagari Extra" w:hAnsi="BRH Devanagari Extra" w:cs="BRH Devanagari Extra"/>
-                <w:color w:val="000000"/>
-                <w:sz w:val="40"/>
-                <w:szCs w:val="40"/>
-              </w:rPr>
-              <w:t>æ xÉqÉç |</w:t>
+                <w:cs/>
+                <w:lang w:bidi="ta-IN"/>
+              </w:rPr>
+              <w:t>த்யை</w:t>
+            </w:r>
+            <w:r>
+              <w:rPr>
+                <w:rFonts w:ascii="BRH Tamil Tab Extra" w:hAnsi="BRH Tamil Tab Extra" w:cs="Latha"/>
+                <w:b/>
+                <w:sz w:val="32"/>
+                <w:szCs w:val="28"/>
+                <w:lang w:bidi="ta-IN"/>
+              </w:rPr>
+              <w:t>…</w:t>
+            </w:r>
+            <w:r>
+              <w:rPr>
+                <w:rFonts w:ascii="Latha" w:hAnsi="Latha" w:cs="Latha"/>
+                <w:sz w:val="28"/>
+                <w:szCs w:val="28"/>
+                <w:lang w:bidi="ta-IN"/>
+              </w:rPr>
+              <w:t xml:space="preserve"> </w:t>
+            </w:r>
+            <w:r>
+              <w:rPr>
+                <w:rFonts w:ascii="Latha" w:hAnsi="Latha" w:cs="Latha"/>
+                <w:sz w:val="28"/>
+                <w:szCs w:val="28"/>
+                <w:cs/>
+                <w:lang w:bidi="ta-IN"/>
+              </w:rPr>
+              <w:t>ஸம்</w:t>
+            </w:r>
+            <w:r>
+              <w:rPr>
+                <w:rFonts w:ascii="Latha" w:hAnsi="Latha" w:cs="Latha"/>
+                <w:sz w:val="28"/>
+                <w:szCs w:val="28"/>
+                <w:lang w:bidi="ta-IN"/>
+              </w:rPr>
+              <w:t xml:space="preserve"> |</w:t>
             </w:r>
           </w:p>
         </w:tc>
@@ -581,7 +777,6 @@
               <w:rPr>
                 <w:rFonts w:cs="Arial"/>
                 <w:b/>
-                <w:color w:val="FF0000"/>
                 <w:sz w:val="28"/>
                 <w:szCs w:val="32"/>
               </w:rPr>
@@ -590,31 +785,10 @@
               <w:rPr>
                 <w:rFonts w:cs="Arial"/>
                 <w:b/>
-                <w:color w:val="FF0000"/>
-                <w:sz w:val="28"/>
-                <w:szCs w:val="32"/>
-              </w:rPr>
-              <w:t>T.S.</w:t>
-            </w:r>
-            <w:r>
-              <w:rPr>
-                <w:rFonts w:cs="Arial"/>
-                <w:b/>
-                <w:color w:val="FF0000"/>
-                <w:sz w:val="28"/>
-                <w:szCs w:val="32"/>
-              </w:rPr>
-              <w:t>6.2.2.1</w:t>
-            </w:r>
-            <w:r>
-              <w:rPr>
-                <w:rFonts w:cs="Arial"/>
-                <w:b/>
-                <w:color w:val="FF0000"/>
-                <w:sz w:val="28"/>
-                <w:szCs w:val="32"/>
-              </w:rPr>
-              <w:t xml:space="preserve"> – Kramam</w:t>
+                <w:sz w:val="28"/>
+                <w:szCs w:val="32"/>
+              </w:rPr>
+              <w:t>T.S.6.2.2.1 – Kramam</w:t>
             </w:r>
           </w:p>
           <w:p>
@@ -631,7 +805,6 @@
               <w:rPr>
                 <w:rFonts w:cs="Arial"/>
                 <w:b/>
-                <w:color w:val="FF0000"/>
                 <w:sz w:val="28"/>
                 <w:szCs w:val="32"/>
               </w:rPr>
@@ -640,21 +813,10 @@
               <w:rPr>
                 <w:rFonts w:cs="Arial"/>
                 <w:b/>
-                <w:color w:val="FF0000"/>
-                <w:sz w:val="28"/>
-                <w:szCs w:val="32"/>
-              </w:rPr>
-              <w:t xml:space="preserve">Krama Vaakyam No.– </w:t>
-            </w:r>
-            <w:r>
-              <w:rPr>
-                <w:rFonts w:cs="Arial"/>
-                <w:b/>
-                <w:color w:val="FF0000"/>
-                <w:sz w:val="28"/>
-                <w:szCs w:val="32"/>
-              </w:rPr>
-              <w:t>49</w:t>
+                <w:sz w:val="28"/>
+                <w:szCs w:val="32"/>
+              </w:rPr>
+              <w:t>Krama Vaakyam No.– 49</w:t>
             </w:r>
           </w:p>
           <w:p>
@@ -677,7 +839,6 @@
               <w:rPr>
                 <w:rFonts w:cs="Arial"/>
                 <w:b/>
-                <w:color w:val="FF0000"/>
                 <w:sz w:val="28"/>
                 <w:szCs w:val="32"/>
               </w:rPr>
@@ -687,7 +848,6 @@
               <w:rPr>
                 <w:rFonts w:cs="Arial"/>
                 <w:b/>
-                <w:color w:val="FF0000"/>
                 <w:szCs w:val="32"/>
               </w:rPr>
               <w:t xml:space="preserve">. - </w:t>
@@ -696,7 +856,6 @@
               <w:rPr>
                 <w:rFonts w:cs="Arial"/>
                 <w:b/>
-                <w:color w:val="FF0000"/>
                 <w:sz w:val="28"/>
                 <w:szCs w:val="32"/>
               </w:rPr>
@@ -721,85 +880,156 @@
             </w:pPr>
             <w:r>
               <w:rPr>
-                <w:rFonts w:ascii="BRH Devanagari Extra" w:hAnsi="BRH Devanagari Extra" w:cs="BRH Devanagari Extra"/>
-                <w:color w:val="000000"/>
-                <w:sz w:val="40"/>
-                <w:szCs w:val="40"/>
-              </w:rPr>
-              <w:t>ÌmÉë</w:t>
-            </w:r>
-            <w:r>
-              <w:rPr>
-                <w:rFonts w:ascii="BRH Malayalam Extra" w:hAnsi="BRH Malayalam Extra" w:cs="BRH Devanagari Extra"/>
-                <w:color w:val="000000"/>
-                <w:sz w:val="32"/>
-                <w:szCs w:val="40"/>
-              </w:rPr>
-              <w:t>–</w:t>
-            </w:r>
-            <w:r>
-              <w:rPr>
-                <w:rFonts w:ascii="BRH Devanagari Extra" w:hAnsi="BRH Devanagari Extra" w:cs="BRH Devanagari Extra"/>
-                <w:color w:val="000000"/>
-                <w:sz w:val="40"/>
-                <w:szCs w:val="40"/>
-              </w:rPr>
-              <w:t>rÉÉ</w:t>
-            </w:r>
-            <w:r>
-              <w:rPr>
-                <w:rFonts w:ascii="BRH Devanagari Extra" w:hAnsi="BRH Devanagari Extra" w:cs="BRH Devanagari Extra"/>
-                <w:color w:val="000000"/>
-                <w:sz w:val="40"/>
-                <w:szCs w:val="40"/>
+                <w:rFonts w:ascii="Latha" w:hAnsi="Latha" w:cs="Latha"/>
+                <w:sz w:val="28"/>
+                <w:szCs w:val="28"/>
+                <w:cs/>
+                <w:lang w:bidi="ta-IN"/>
+              </w:rPr>
+              <w:t>ப்ரி</w:t>
+            </w:r>
+            <w:r>
+              <w:rPr>
+                <w:rFonts w:ascii="BRH Tamil Tab Extra" w:hAnsi="BRH Tamil Tab Extra" w:cs="Latha"/>
+                <w:b/>
+                <w:sz w:val="32"/>
+                <w:szCs w:val="28"/>
+                <w:lang w:bidi="ta-IN"/>
+              </w:rPr>
+              <w:t>…</w:t>
+            </w:r>
+            <w:r>
+              <w:rPr>
+                <w:rFonts w:ascii="Latha" w:hAnsi="Latha" w:cs="Latha"/>
+                <w:sz w:val="28"/>
+                <w:szCs w:val="28"/>
+                <w:cs/>
+                <w:lang w:bidi="ta-IN"/>
+              </w:rPr>
+              <w:t>யா</w:t>
+            </w:r>
+            <w:r>
+              <w:rPr>
+                <w:rFonts w:ascii="Latha" w:hAnsi="Latha" w:cs="Latha"/>
+                <w:sz w:val="28"/>
+                <w:szCs w:val="28"/>
                 <w:highlight w:val="yellow"/>
-              </w:rPr>
-              <w:t>xiÉ</w:t>
-            </w:r>
-            <w:r>
-              <w:rPr>
-                <w:rFonts w:ascii="BRH Devanagari Extra" w:hAnsi="BRH Devanagari Extra" w:cs="BRH Devanagari Extra"/>
-                <w:color w:val="000000"/>
-                <w:sz w:val="40"/>
-                <w:szCs w:val="40"/>
-              </w:rPr>
-              <w:t>lÉÑuÉþÈ | iÉ</w:t>
-            </w:r>
-            <w:r>
-              <w:rPr>
-                <w:rFonts w:ascii="BRH Malayalam Extra" w:hAnsi="BRH Malayalam Extra" w:cs="BRH Devanagari Extra"/>
-                <w:color w:val="000000"/>
-                <w:sz w:val="32"/>
-                <w:szCs w:val="40"/>
-              </w:rPr>
-              <w:t>–</w:t>
-            </w:r>
-            <w:r>
-              <w:rPr>
-                <w:rFonts w:ascii="BRH Devanagari Extra" w:hAnsi="BRH Devanagari Extra" w:cs="BRH Devanagari Extra"/>
-                <w:color w:val="000000"/>
-                <w:sz w:val="40"/>
-                <w:szCs w:val="40"/>
-              </w:rPr>
-              <w:t>lÉÑuÉ</w:t>
-            </w:r>
-            <w:r>
-              <w:rPr>
-                <w:rFonts w:ascii="BRH Malayalam Extra" w:hAnsi="BRH Malayalam Extra" w:cs="BRH Devanagari Extra"/>
-                <w:color w:val="000000"/>
-                <w:sz w:val="32"/>
-                <w:szCs w:val="40"/>
-              </w:rPr>
-              <w:t>–</w:t>
-            </w:r>
-            <w:r>
-              <w:rPr>
-                <w:rFonts w:ascii="BRH Devanagari Extra" w:hAnsi="BRH Devanagari Extra" w:cs="BRH Devanagari Extra"/>
-                <w:color w:val="000000"/>
-                <w:sz w:val="40"/>
-                <w:szCs w:val="40"/>
-              </w:rPr>
-              <w:t>xiÉÉÈ |</w:t>
+                <w:cs/>
+                <w:lang w:bidi="ta-IN"/>
+              </w:rPr>
+              <w:t>ஸ்த</w:t>
+            </w:r>
+            <w:r>
+              <w:rPr>
+                <w:rFonts w:ascii="Latha" w:hAnsi="Latha" w:cs="Latha"/>
+                <w:sz w:val="28"/>
+                <w:szCs w:val="28"/>
+                <w:cs/>
+                <w:lang w:bidi="ta-IN"/>
+              </w:rPr>
+              <w:t>னுவ</w:t>
+            </w:r>
+            <w:r>
+              <w:rPr>
+                <w:rFonts w:ascii="BRH Tamil Tab Extra" w:hAnsi="BRH Tamil Tab Extra" w:cs="Latha"/>
+                <w:b/>
+                <w:sz w:val="36"/>
+                <w:szCs w:val="28"/>
+                <w:lang w:bidi="ta-IN"/>
+              </w:rPr>
+              <w:t>†</w:t>
+            </w:r>
+            <w:r>
+              <w:rPr>
+                <w:rFonts w:ascii="Latha" w:hAnsi="Latha" w:cs="Latha"/>
+                <w:b/>
+                <w:bCs/>
+                <w:sz w:val="32"/>
+                <w:szCs w:val="32"/>
+                <w:cs/>
+                <w:lang w:bidi="ta-IN"/>
+              </w:rPr>
+              <w:t>:</w:t>
+            </w:r>
+            <w:r>
+              <w:rPr>
+                <w:rFonts w:ascii="Latha" w:hAnsi="Latha" w:cs="Latha"/>
+                <w:sz w:val="28"/>
+                <w:szCs w:val="28"/>
+                <w:lang w:bidi="ta-IN"/>
+              </w:rPr>
+              <w:t xml:space="preserve"> | </w:t>
+            </w:r>
+            <w:r>
+              <w:rPr>
+                <w:rFonts w:ascii="Latha" w:hAnsi="Latha" w:cs="Latha"/>
+                <w:sz w:val="28"/>
+                <w:szCs w:val="28"/>
+                <w:cs/>
+                <w:lang w:bidi="ta-IN"/>
+              </w:rPr>
+              <w:t>த</w:t>
+            </w:r>
+            <w:r>
+              <w:rPr>
+                <w:rFonts w:ascii="BRH Tamil Tab Extra" w:hAnsi="BRH Tamil Tab Extra" w:cs="Latha"/>
+                <w:b/>
+                <w:sz w:val="32"/>
+                <w:szCs w:val="28"/>
+                <w:lang w:bidi="ta-IN"/>
+              </w:rPr>
+              <w:t>…</w:t>
+            </w:r>
+            <w:r>
+              <w:rPr>
+                <w:rFonts w:ascii="Latha" w:hAnsi="Latha" w:cs="Latha"/>
+                <w:sz w:val="28"/>
+                <w:szCs w:val="28"/>
+                <w:cs/>
+                <w:lang w:bidi="ta-IN"/>
+              </w:rPr>
+              <w:t>னுவ</w:t>
+            </w:r>
+            <w:r>
+              <w:rPr>
+                <w:rFonts w:ascii="BRH Tamil Tab Extra" w:hAnsi="BRH Tamil Tab Extra" w:cs="Latha"/>
+                <w:b/>
+                <w:sz w:val="32"/>
+                <w:szCs w:val="28"/>
+                <w:lang w:bidi="ta-IN"/>
+              </w:rPr>
+              <w:t>…</w:t>
+            </w:r>
+            <w:r>
+              <w:rPr>
+                <w:rFonts w:ascii="Latha" w:hAnsi="Latha" w:cs="Latha"/>
+                <w:sz w:val="28"/>
+                <w:szCs w:val="28"/>
+                <w:cs/>
+                <w:lang w:bidi="ta-IN"/>
+              </w:rPr>
+              <w:t>ஸ்தா</w:t>
+            </w:r>
+            <w:r>
+              <w:rPr>
+                <w:rFonts w:ascii="Latha" w:hAnsi="Latha" w:cs="Latha"/>
+                <w:b/>
+                <w:bCs/>
+                <w:sz w:val="32"/>
+                <w:szCs w:val="32"/>
+                <w:cs/>
+                <w:lang w:bidi="ta-IN"/>
+              </w:rPr>
+              <w:t>:</w:t>
+            </w:r>
+            <w:r>
+              <w:rPr>
+                <w:rFonts w:ascii="Latha" w:hAnsi="Latha" w:cs="Latha"/>
+                <w:sz w:val="28"/>
+                <w:szCs w:val="28"/>
+                <w:lang w:bidi="ta-IN"/>
+              </w:rPr>
+              <w:t xml:space="preserve"> |</w:t>
             </w:r>
           </w:p>
         </w:tc>
@@ -824,94 +1054,166 @@
             </w:pPr>
             <w:r>
               <w:rPr>
-                <w:rFonts w:ascii="BRH Devanagari Extra" w:hAnsi="BRH Devanagari Extra" w:cs="BRH Devanagari Extra"/>
-                <w:color w:val="000000"/>
-                <w:sz w:val="40"/>
-                <w:szCs w:val="40"/>
-              </w:rPr>
-              <w:t>ÌmÉë</w:t>
-            </w:r>
-            <w:r>
-              <w:rPr>
-                <w:rFonts w:ascii="BRH Malayalam Extra" w:hAnsi="BRH Malayalam Extra" w:cs="BRH Devanagari Extra"/>
-                <w:color w:val="000000"/>
-                <w:sz w:val="32"/>
-                <w:szCs w:val="40"/>
-              </w:rPr>
-              <w:t>–</w:t>
-            </w:r>
-            <w:r>
-              <w:rPr>
-                <w:rFonts w:ascii="BRH Devanagari Extra" w:hAnsi="BRH Devanagari Extra" w:cs="BRH Devanagari Extra"/>
-                <w:color w:val="000000"/>
-                <w:sz w:val="40"/>
-                <w:szCs w:val="40"/>
-              </w:rPr>
-              <w:t>rÉÉ</w:t>
-            </w:r>
-            <w:r>
-              <w:rPr>
-                <w:rFonts w:ascii="BRH Devanagari Extra" w:hAnsi="BRH Devanagari Extra" w:cs="BRH Devanagari Extra"/>
-                <w:color w:val="000000"/>
-                <w:sz w:val="40"/>
-                <w:szCs w:val="40"/>
+                <w:rFonts w:ascii="Latha" w:hAnsi="Latha" w:cs="Latha"/>
+                <w:sz w:val="28"/>
+                <w:szCs w:val="28"/>
+                <w:cs/>
+                <w:lang w:bidi="ta-IN"/>
+              </w:rPr>
+              <w:t>ப்ரி</w:t>
+            </w:r>
+            <w:r>
+              <w:rPr>
+                <w:rFonts w:ascii="BRH Tamil Tab Extra" w:hAnsi="BRH Tamil Tab Extra" w:cs="Latha"/>
+                <w:b/>
+                <w:sz w:val="32"/>
+                <w:szCs w:val="28"/>
+                <w:lang w:bidi="ta-IN"/>
+              </w:rPr>
+              <w:t>…</w:t>
+            </w:r>
+            <w:r>
+              <w:rPr>
+                <w:rFonts w:ascii="Latha" w:hAnsi="Latha" w:cs="Latha"/>
+                <w:sz w:val="28"/>
+                <w:szCs w:val="28"/>
+                <w:cs/>
+                <w:lang w:bidi="ta-IN"/>
+              </w:rPr>
+              <w:t>யா</w:t>
+            </w:r>
+            <w:r>
+              <w:rPr>
+                <w:rFonts w:ascii="Latha" w:hAnsi="Latha" w:cs="Latha"/>
+                <w:sz w:val="28"/>
+                <w:szCs w:val="28"/>
                 <w:highlight w:val="green"/>
-              </w:rPr>
-              <w:t>xiÉ</w:t>
-            </w:r>
-            <w:r>
-              <w:rPr>
-                <w:rFonts w:ascii="BRH Malayalam Extra" w:hAnsi="BRH Malayalam Extra" w:cs="BRH Devanagari Extra"/>
-                <w:color w:val="000000"/>
-                <w:sz w:val="32"/>
-                <w:szCs w:val="40"/>
-              </w:rPr>
-              <w:t>–</w:t>
-            </w:r>
-            <w:r>
-              <w:rPr>
-                <w:rFonts w:ascii="BRH Devanagari Extra" w:hAnsi="BRH Devanagari Extra" w:cs="BRH Devanagari Extra"/>
-                <w:color w:val="000000"/>
-                <w:sz w:val="40"/>
-                <w:szCs w:val="40"/>
-              </w:rPr>
-              <w:t>lÉÑuÉþÈ | iÉ</w:t>
-            </w:r>
-            <w:r>
-              <w:rPr>
-                <w:rFonts w:ascii="BRH Malayalam Extra" w:hAnsi="BRH Malayalam Extra" w:cs="BRH Devanagari Extra"/>
-                <w:color w:val="000000"/>
-                <w:sz w:val="32"/>
-                <w:szCs w:val="40"/>
-              </w:rPr>
-              <w:t>–</w:t>
-            </w:r>
-            <w:r>
-              <w:rPr>
-                <w:rFonts w:ascii="BRH Devanagari Extra" w:hAnsi="BRH Devanagari Extra" w:cs="BRH Devanagari Extra"/>
-                <w:color w:val="000000"/>
-                <w:sz w:val="40"/>
-                <w:szCs w:val="40"/>
-              </w:rPr>
-              <w:t>lÉÑuÉ</w:t>
-            </w:r>
-            <w:r>
-              <w:rPr>
-                <w:rFonts w:ascii="BRH Malayalam Extra" w:hAnsi="BRH Malayalam Extra" w:cs="BRH Devanagari Extra"/>
-                <w:color w:val="000000"/>
-                <w:sz w:val="32"/>
-                <w:szCs w:val="40"/>
-              </w:rPr>
-              <w:t>–</w:t>
-            </w:r>
-            <w:r>
-              <w:rPr>
-                <w:rFonts w:ascii="BRH Devanagari Extra" w:hAnsi="BRH Devanagari Extra" w:cs="BRH Devanagari Extra"/>
-                <w:color w:val="000000"/>
-                <w:sz w:val="40"/>
-                <w:szCs w:val="40"/>
-              </w:rPr>
-              <w:t>xiÉÉÈ |</w:t>
+                <w:cs/>
+                <w:lang w:bidi="ta-IN"/>
+              </w:rPr>
+              <w:t>ஸ்த</w:t>
+            </w:r>
+            <w:r>
+              <w:rPr>
+                <w:rFonts w:ascii="BRH Tamil Tab Extra" w:hAnsi="BRH Tamil Tab Extra" w:cs="Latha"/>
+                <w:b/>
+                <w:sz w:val="32"/>
+                <w:szCs w:val="28"/>
+                <w:lang w:bidi="ta-IN"/>
+              </w:rPr>
+              <w:t>…</w:t>
+            </w:r>
+            <w:r>
+              <w:rPr>
+                <w:rFonts w:ascii="Latha" w:hAnsi="Latha" w:cs="Latha"/>
+                <w:sz w:val="28"/>
+                <w:szCs w:val="28"/>
+                <w:cs/>
+                <w:lang w:bidi="ta-IN"/>
+              </w:rPr>
+              <w:t>னுவ</w:t>
+            </w:r>
+            <w:r>
+              <w:rPr>
+                <w:rFonts w:ascii="BRH Tamil Tab Extra" w:hAnsi="BRH Tamil Tab Extra" w:cs="Latha"/>
+                <w:b/>
+                <w:sz w:val="36"/>
+                <w:szCs w:val="28"/>
+                <w:lang w:bidi="ta-IN"/>
+              </w:rPr>
+              <w:t>†</w:t>
+            </w:r>
+            <w:r>
+              <w:rPr>
+                <w:rFonts w:ascii="Latha" w:hAnsi="Latha" w:cs="Latha"/>
+                <w:b/>
+                <w:bCs/>
+                <w:sz w:val="32"/>
+                <w:szCs w:val="32"/>
+                <w:cs/>
+                <w:lang w:bidi="ta-IN"/>
+              </w:rPr>
+              <w:t>:</w:t>
+            </w:r>
+            <w:r>
+              <w:rPr>
+                <w:rFonts w:ascii="Latha" w:hAnsi="Latha" w:cs="Latha"/>
+                <w:sz w:val="28"/>
+                <w:szCs w:val="28"/>
+                <w:lang w:bidi="ta-IN"/>
+              </w:rPr>
+              <w:t xml:space="preserve"> | </w:t>
+            </w:r>
+            <w:r>
+              <w:rPr>
+                <w:rFonts w:ascii="Latha" w:hAnsi="Latha" w:cs="Latha"/>
+                <w:sz w:val="28"/>
+                <w:szCs w:val="28"/>
+                <w:cs/>
+                <w:lang w:bidi="ta-IN"/>
+              </w:rPr>
+              <w:t>த</w:t>
+            </w:r>
+            <w:r>
+              <w:rPr>
+                <w:rFonts w:ascii="BRH Tamil Tab Extra" w:hAnsi="BRH Tamil Tab Extra" w:cs="Latha"/>
+                <w:b/>
+                <w:sz w:val="32"/>
+                <w:szCs w:val="28"/>
+                <w:lang w:bidi="ta-IN"/>
+              </w:rPr>
+              <w:t>…</w:t>
+            </w:r>
+            <w:r>
+              <w:rPr>
+                <w:rFonts w:ascii="Latha" w:hAnsi="Latha" w:cs="Latha"/>
+                <w:sz w:val="28"/>
+                <w:szCs w:val="28"/>
+                <w:cs/>
+                <w:lang w:bidi="ta-IN"/>
+              </w:rPr>
+              <w:t>னுவ</w:t>
+            </w:r>
+            <w:r>
+              <w:rPr>
+                <w:rFonts w:ascii="BRH Tamil Tab Extra" w:hAnsi="BRH Tamil Tab Extra" w:cs="Latha"/>
+                <w:b/>
+                <w:sz w:val="32"/>
+                <w:szCs w:val="28"/>
+                <w:lang w:bidi="ta-IN"/>
+              </w:rPr>
+              <w:t>…</w:t>
+            </w:r>
+            <w:r>
+              <w:rPr>
+                <w:rFonts w:ascii="Latha" w:hAnsi="Latha" w:cs="Latha"/>
+                <w:sz w:val="28"/>
+                <w:szCs w:val="28"/>
+                <w:cs/>
+                <w:lang w:bidi="ta-IN"/>
+              </w:rPr>
+              <w:t>ஸ்தா</w:t>
+            </w:r>
+            <w:r>
+              <w:rPr>
+                <w:rFonts w:ascii="Latha" w:hAnsi="Latha" w:cs="Latha"/>
+                <w:b/>
+                <w:bCs/>
+                <w:sz w:val="32"/>
+                <w:szCs w:val="32"/>
+                <w:cs/>
+                <w:lang w:bidi="ta-IN"/>
+              </w:rPr>
+              <w:t>:</w:t>
+            </w:r>
+            <w:r>
+              <w:rPr>
+                <w:rFonts w:ascii="Latha" w:hAnsi="Latha" w:cs="Latha"/>
+                <w:sz w:val="28"/>
+                <w:szCs w:val="28"/>
+                <w:lang w:bidi="ta-IN"/>
+              </w:rPr>
+              <w:t xml:space="preserve"> |</w:t>
             </w:r>
           </w:p>
         </w:tc>
@@ -1076,59 +1378,171 @@
             </w:pPr>
             <w:r>
               <w:rPr>
-                <w:rFonts w:ascii="BRH Devanagari Extra" w:hAnsi="BRH Devanagari Extra" w:cs="BRH Devanagari Extra"/>
-                <w:color w:val="000000"/>
-                <w:sz w:val="40"/>
-                <w:szCs w:val="40"/>
-              </w:rPr>
-              <w:t>iÉxqÉÉþSÉWÒû | AÉ</w:t>
-            </w:r>
-            <w:r>
-              <w:rPr>
-                <w:rFonts w:ascii="BRH Malayalam Extra" w:hAnsi="BRH Malayalam Extra" w:cs="BRH Devanagari Extra"/>
-                <w:color w:val="000000"/>
-                <w:sz w:val="32"/>
-                <w:szCs w:val="40"/>
+                <w:rFonts w:ascii="Latha" w:hAnsi="Latha" w:cs="Latha"/>
+                <w:sz w:val="28"/>
+                <w:szCs w:val="28"/>
+                <w:cs/>
+                <w:lang w:bidi="ta-IN"/>
+              </w:rPr>
+              <w:t>தஸ்மா</w:t>
+            </w:r>
+            <w:r>
+              <w:rPr>
+                <w:rFonts w:ascii="BRH Tamil Tab Extra" w:hAnsi="BRH Tamil Tab Extra" w:cs="Latha"/>
+                <w:b/>
+                <w:sz w:val="36"/>
+                <w:szCs w:val="28"/>
+                <w:lang w:bidi="ta-IN"/>
+              </w:rPr>
+              <w:t>†</w:t>
+            </w:r>
+            <w:r>
+              <w:rPr>
+                <w:rFonts w:ascii="Latha" w:hAnsi="Latha" w:cs="Latha"/>
+                <w:sz w:val="28"/>
+                <w:szCs w:val="28"/>
+                <w:cs/>
+                <w:lang w:bidi="ta-IN"/>
+              </w:rPr>
+              <w:t>தா</w:t>
+            </w:r>
+            <w:r>
+              <w:rPr>
+                <w:rFonts w:ascii="Latha" w:hAnsi="Latha" w:cs="Latha"/>
+                <w:b/>
+                <w:bCs/>
+                <w:position w:val="-12"/>
+                <w:sz w:val="28"/>
+                <w:szCs w:val="28"/>
+                <w:cs/>
+                <w:lang w:bidi="ta-IN"/>
+              </w:rPr>
+              <w:t>3</w:t>
+            </w:r>
+            <w:r>
+              <w:rPr>
+                <w:rFonts w:ascii="Latha" w:hAnsi="Latha" w:cs="Latha"/>
+                <w:sz w:val="28"/>
+                <w:szCs w:val="28"/>
+                <w:cs/>
+                <w:lang w:bidi="ta-IN"/>
+              </w:rPr>
+              <w:t>ஹு</w:t>
+            </w:r>
+            <w:r>
+              <w:rPr>
+                <w:rFonts w:ascii="Latha" w:hAnsi="Latha" w:cs="Latha"/>
+                <w:sz w:val="28"/>
+                <w:szCs w:val="28"/>
+                <w:lang w:bidi="ta-IN"/>
+              </w:rPr>
+              <w:t xml:space="preserve"> | </w:t>
+            </w:r>
+            <w:r>
+              <w:rPr>
+                <w:rFonts w:ascii="Latha" w:hAnsi="Latha" w:cs="Latha"/>
+                <w:sz w:val="28"/>
+                <w:szCs w:val="28"/>
+                <w:cs/>
+                <w:lang w:bidi="ta-IN"/>
+              </w:rPr>
+              <w:t>ஆ</w:t>
+            </w:r>
+            <w:r>
+              <w:rPr>
+                <w:rFonts w:ascii="BRH Tamil Tab Extra" w:hAnsi="BRH Tamil Tab Extra" w:cs="Latha"/>
+                <w:b/>
+                <w:sz w:val="32"/>
+                <w:szCs w:val="28"/>
                 <w:highlight w:val="yellow"/>
-              </w:rPr>
-              <w:t>–</w:t>
-            </w:r>
-            <w:r>
-              <w:rPr>
-                <w:rFonts w:ascii="BRH Devanagari Extra" w:hAnsi="BRH Devanagari Extra" w:cs="BRH Devanagari Extra"/>
-                <w:color w:val="000000"/>
-                <w:sz w:val="40"/>
-                <w:szCs w:val="40"/>
+                <w:lang w:bidi="ta-IN"/>
+              </w:rPr>
+              <w:t>…</w:t>
+            </w:r>
+            <w:r>
+              <w:rPr>
+                <w:rFonts w:ascii="Latha" w:hAnsi="Latha" w:cs="Latha"/>
+                <w:sz w:val="28"/>
+                <w:szCs w:val="28"/>
                 <w:highlight w:val="yellow"/>
-              </w:rPr>
-              <w:t>W</w:t>
-            </w:r>
-            <w:r>
-              <w:rPr>
-                <w:rFonts w:ascii="BRH Devanagari Extra" w:hAnsi="BRH Devanagari Extra" w:cs="BRH Devanagari Extra"/>
-                <w:color w:val="000000"/>
-                <w:sz w:val="40"/>
-                <w:szCs w:val="40"/>
-              </w:rPr>
-              <w:t>ÒûU</w:t>
-            </w:r>
-            <w:r>
-              <w:rPr>
-                <w:rFonts w:ascii="BRH Malayalam Extra" w:hAnsi="BRH Malayalam Extra" w:cs="BRH Devanagari Extra"/>
-                <w:color w:val="000000"/>
-                <w:sz w:val="32"/>
-                <w:szCs w:val="40"/>
-              </w:rPr>
-              <w:t>–</w:t>
-            </w:r>
-            <w:r>
-              <w:rPr>
-                <w:rFonts w:ascii="BRH Devanagari Extra" w:hAnsi="BRH Devanagari Extra" w:cs="BRH Devanagari Extra"/>
-                <w:color w:val="000000"/>
-                <w:sz w:val="40"/>
-                <w:szCs w:val="40"/>
-              </w:rPr>
-              <w:t>ÎalÉÈ |</w:t>
+                <w:cs/>
+                <w:lang w:bidi="ta-IN"/>
+              </w:rPr>
+              <w:t>ஹு</w:t>
+            </w:r>
+            <w:r>
+              <w:rPr>
+                <w:rFonts w:ascii="Latha" w:hAnsi="Latha" w:cs="Latha"/>
+                <w:sz w:val="28"/>
+                <w:szCs w:val="28"/>
+                <w:cs/>
+                <w:lang w:bidi="ta-IN"/>
+              </w:rPr>
+              <w:t>ர</w:t>
+            </w:r>
+            <w:r>
+              <w:rPr>
+                <w:rFonts w:ascii="BRH Tamil Tab Extra" w:hAnsi="BRH Tamil Tab Extra" w:cs="Latha"/>
+                <w:b/>
+                <w:sz w:val="32"/>
+                <w:szCs w:val="28"/>
+                <w:lang w:bidi="ta-IN"/>
+              </w:rPr>
+              <w:t>…</w:t>
+            </w:r>
+            <w:r>
+              <w:rPr>
+                <w:rFonts w:ascii="Latha" w:hAnsi="Latha" w:cs="Latha"/>
+                <w:sz w:val="28"/>
+                <w:szCs w:val="28"/>
+                <w:cs/>
+                <w:lang w:bidi="ta-IN"/>
+              </w:rPr>
+              <w:t>க்</w:t>
+            </w:r>
+            <w:r>
+              <w:rPr>
+                <w:rFonts w:ascii="Latha" w:hAnsi="Latha" w:cs="Latha"/>
+                <w:b/>
+                <w:bCs/>
+                <w:position w:val="-12"/>
+                <w:sz w:val="28"/>
+                <w:szCs w:val="28"/>
+                <w:cs/>
+                <w:lang w:bidi="ta-IN"/>
+              </w:rPr>
+              <w:t>3</w:t>
+            </w:r>
+            <w:r>
+              <w:rPr>
+                <w:rFonts w:ascii="Latha" w:hAnsi="Latha" w:cs="Latha"/>
+                <w:sz w:val="28"/>
+                <w:szCs w:val="28"/>
+                <w:cs/>
+                <w:lang w:bidi="ta-IN"/>
+              </w:rPr>
+              <w:t>னி</w:t>
+            </w:r>
+            <w:r>
+              <w:rPr>
+                <w:rFonts w:ascii="Latha" w:hAnsi="Latha" w:cs="Latha"/>
+                <w:b/>
+                <w:bCs/>
+                <w:sz w:val="32"/>
+                <w:szCs w:val="32"/>
+                <w:cs/>
+                <w:lang w:bidi="ta-IN"/>
+              </w:rPr>
+              <w:t>:</w:t>
+            </w:r>
+            <w:r>
+              <w:rPr>
+                <w:rFonts w:ascii="Latha" w:hAnsi="Latha" w:cs="Latha"/>
+                <w:sz w:val="28"/>
+                <w:szCs w:val="28"/>
+                <w:lang w:bidi="ta-IN"/>
+              </w:rPr>
+              <w:t xml:space="preserve"> |</w:t>
             </w:r>
           </w:p>
         </w:tc>
@@ -1152,69 +1566,180 @@
             </w:pPr>
             <w:r>
               <w:rPr>
-                <w:rFonts w:ascii="BRH Devanagari Extra" w:hAnsi="BRH Devanagari Extra" w:cs="BRH Devanagari Extra"/>
-                <w:color w:val="000000"/>
-                <w:sz w:val="40"/>
-                <w:szCs w:val="40"/>
-              </w:rPr>
-              <w:t>iÉxqÉÉþSÉWÒû | AÉ</w:t>
-            </w:r>
-            <w:r>
-              <w:rPr>
-                <w:rFonts w:ascii="BRH Malayalam Extra" w:hAnsi="BRH Malayalam Extra" w:cs="BRH Devanagari Extra"/>
-                <w:color w:val="000000"/>
-                <w:sz w:val="32"/>
-                <w:szCs w:val="40"/>
+                <w:rFonts w:ascii="Latha" w:hAnsi="Latha" w:cs="Latha"/>
+                <w:sz w:val="28"/>
+                <w:szCs w:val="28"/>
+                <w:cs/>
+                <w:lang w:bidi="ta-IN"/>
+              </w:rPr>
+              <w:t>தஸ்மா</w:t>
+            </w:r>
+            <w:r>
+              <w:rPr>
+                <w:rFonts w:ascii="BRH Tamil Tab Extra" w:hAnsi="BRH Tamil Tab Extra" w:cs="Latha"/>
+                <w:b/>
+                <w:sz w:val="36"/>
+                <w:szCs w:val="28"/>
+                <w:lang w:bidi="ta-IN"/>
+              </w:rPr>
+              <w:t>†</w:t>
+            </w:r>
+            <w:r>
+              <w:rPr>
+                <w:rFonts w:ascii="Latha" w:hAnsi="Latha" w:cs="Latha"/>
+                <w:sz w:val="28"/>
+                <w:szCs w:val="28"/>
+                <w:cs/>
+                <w:lang w:bidi="ta-IN"/>
+              </w:rPr>
+              <w:t>தா</w:t>
+            </w:r>
+            <w:r>
+              <w:rPr>
+                <w:rFonts w:ascii="Latha" w:hAnsi="Latha" w:cs="Latha"/>
+                <w:b/>
+                <w:bCs/>
+                <w:position w:val="-12"/>
+                <w:sz w:val="28"/>
+                <w:szCs w:val="28"/>
+                <w:cs/>
+                <w:lang w:bidi="ta-IN"/>
+              </w:rPr>
+              <w:t>3</w:t>
+            </w:r>
+            <w:r>
+              <w:rPr>
+                <w:rFonts w:ascii="Latha" w:hAnsi="Latha" w:cs="Latha"/>
+                <w:sz w:val="28"/>
+                <w:szCs w:val="28"/>
+                <w:cs/>
+                <w:lang w:bidi="ta-IN"/>
+              </w:rPr>
+              <w:t>ஹு</w:t>
+            </w:r>
+            <w:r>
+              <w:rPr>
+                <w:rFonts w:ascii="Latha" w:hAnsi="Latha" w:cs="Latha"/>
+                <w:sz w:val="28"/>
+                <w:szCs w:val="28"/>
+                <w:lang w:bidi="ta-IN"/>
+              </w:rPr>
+              <w:t xml:space="preserve"> | </w:t>
+            </w:r>
+            <w:r>
+              <w:rPr>
+                <w:rFonts w:ascii="Latha" w:hAnsi="Latha" w:cs="Latha"/>
+                <w:sz w:val="28"/>
+                <w:szCs w:val="28"/>
+                <w:cs/>
+                <w:lang w:bidi="ta-IN"/>
+              </w:rPr>
+              <w:t>ஆ</w:t>
+            </w:r>
+            <w:r>
+              <w:rPr>
+                <w:rFonts w:ascii="BRH Tamil Tab Extra" w:hAnsi="BRH Tamil Tab Extra" w:cs="Latha"/>
+                <w:b/>
+                <w:sz w:val="32"/>
+                <w:szCs w:val="28"/>
+                <w:lang w:bidi="ta-IN"/>
+              </w:rPr>
+              <w:t>…</w:t>
+            </w:r>
+            <w:r>
+              <w:rPr>
+                <w:rFonts w:ascii="Latha" w:hAnsi="Latha" w:cs="Latha"/>
+                <w:sz w:val="28"/>
+                <w:szCs w:val="28"/>
                 <w:highlight w:val="green"/>
-              </w:rPr>
-              <w:t>–</w:t>
-            </w:r>
-            <w:r>
-              <w:rPr>
-                <w:rFonts w:ascii="BRH Devanagari Extra" w:hAnsi="BRH Devanagari Extra" w:cs="BRH Devanagari Extra"/>
-                <w:color w:val="000000"/>
-                <w:sz w:val="40"/>
-                <w:szCs w:val="40"/>
-                <w:highlight w:val="green"/>
-              </w:rPr>
-              <w:t>W</w:t>
-            </w:r>
-            <w:r>
-              <w:rPr>
-                <w:rFonts w:ascii="BRH Malayalam Extra" w:hAnsi="BRH Malayalam Extra" w:cs="BRH Devanagari Extra"/>
-                <w:color w:val="000000"/>
-                <w:sz w:val="32"/>
-                <w:szCs w:val="40"/>
-                <w:highlight w:val="green"/>
-              </w:rPr>
-              <w:t>–</w:t>
-            </w:r>
-            <w:r>
-              <w:rPr>
-                <w:rFonts w:ascii="BRH Devanagari Extra" w:hAnsi="BRH Devanagari Extra" w:cs="BRH Devanagari Extra"/>
-                <w:color w:val="000000"/>
-                <w:sz w:val="40"/>
-                <w:szCs w:val="40"/>
-              </w:rPr>
-              <w:t>ÒûU</w:t>
-            </w:r>
-            <w:r>
-              <w:rPr>
-                <w:rFonts w:ascii="BRH Malayalam Extra" w:hAnsi="BRH Malayalam Extra" w:cs="BRH Devanagari Extra"/>
-                <w:color w:val="000000"/>
-                <w:sz w:val="32"/>
-                <w:szCs w:val="40"/>
-              </w:rPr>
-              <w:t>–</w:t>
-            </w:r>
-            <w:r>
-              <w:rPr>
-                <w:rFonts w:ascii="BRH Devanagari Extra" w:hAnsi="BRH Devanagari Extra" w:cs="BRH Devanagari Extra"/>
-                <w:color w:val="000000"/>
-                <w:sz w:val="40"/>
-                <w:szCs w:val="40"/>
-              </w:rPr>
-              <w:t>ÎalÉÈ |</w:t>
+                <w:cs/>
+                <w:lang w:bidi="ta-IN"/>
+              </w:rPr>
+              <w:t>ஹு</w:t>
+            </w:r>
+            <w:r>
+              <w:rPr>
+                <w:rFonts w:ascii="BRH Tamil Tab Extra" w:hAnsi="BRH Tamil Tab Extra" w:cs="Latha"/>
+                <w:b/>
+                <w:sz w:val="32"/>
+                <w:szCs w:val="28"/>
+                <w:lang w:bidi="ta-IN"/>
+              </w:rPr>
+              <w:t>…</w:t>
+            </w:r>
+            <w:r>
+              <w:rPr>
+                <w:rFonts w:ascii="Latha" w:hAnsi="Latha" w:cs="Latha"/>
+                <w:sz w:val="28"/>
+                <w:szCs w:val="28"/>
+                <w:cs/>
+                <w:lang w:bidi="ta-IN"/>
+              </w:rPr>
+              <w:t>ர</w:t>
+            </w:r>
+            <w:r>
+              <w:rPr>
+                <w:rFonts w:ascii="BRH Tamil Tab Extra" w:hAnsi="BRH Tamil Tab Extra" w:cs="Latha"/>
+                <w:b/>
+                <w:sz w:val="32"/>
+                <w:szCs w:val="28"/>
+                <w:lang w:bidi="ta-IN"/>
+              </w:rPr>
+              <w:t>…</w:t>
+            </w:r>
+            <w:r>
+              <w:rPr>
+                <w:rFonts w:ascii="Latha" w:hAnsi="Latha" w:cs="Latha"/>
+                <w:sz w:val="28"/>
+                <w:szCs w:val="28"/>
+                <w:cs/>
+                <w:lang w:bidi="ta-IN"/>
+              </w:rPr>
+              <w:t>க்</w:t>
+            </w:r>
+            <w:r>
+              <w:rPr>
+                <w:rFonts w:ascii="Latha" w:hAnsi="Latha" w:cs="Latha"/>
+                <w:b/>
+                <w:bCs/>
+                <w:position w:val="-12"/>
+                <w:sz w:val="28"/>
+                <w:szCs w:val="28"/>
+                <w:cs/>
+                <w:lang w:bidi="ta-IN"/>
+              </w:rPr>
+              <w:t>3</w:t>
+            </w:r>
+            <w:r>
+              <w:rPr>
+                <w:rFonts w:ascii="Latha" w:hAnsi="Latha" w:cs="Latha"/>
+                <w:sz w:val="28"/>
+                <w:szCs w:val="28"/>
+                <w:cs/>
+                <w:lang w:bidi="ta-IN"/>
+              </w:rPr>
+              <w:t>னி</w:t>
+            </w:r>
+            <w:r>
+              <w:rPr>
+                <w:rFonts w:ascii="Latha" w:hAnsi="Latha" w:cs="Latha"/>
+                <w:b/>
+                <w:bCs/>
+                <w:sz w:val="32"/>
+                <w:szCs w:val="32"/>
+                <w:cs/>
+                <w:lang w:bidi="ta-IN"/>
+              </w:rPr>
+              <w:t>:</w:t>
+            </w:r>
+            <w:r>
+              <w:rPr>
+                <w:rFonts w:ascii="Latha" w:hAnsi="Latha" w:cs="Latha"/>
+                <w:sz w:val="28"/>
+                <w:szCs w:val="28"/>
+                <w:lang w:bidi="ta-IN"/>
+              </w:rPr>
+              <w:t xml:space="preserve"> |</w:t>
             </w:r>
           </w:p>
         </w:tc>
@@ -1379,59 +1904,121 @@
             </w:pPr>
             <w:r>
               <w:rPr>
-                <w:rFonts w:ascii="BRH Devanagari Extra" w:hAnsi="BRH Devanagari Extra" w:cs="BRH Devanagari Extra"/>
-                <w:color w:val="000000"/>
-                <w:sz w:val="40"/>
-                <w:szCs w:val="40"/>
-              </w:rPr>
-              <w:t>uÉÉ L</w:t>
-            </w:r>
-            <w:r>
-              <w:rPr>
-                <w:rFonts w:ascii="BRH Malayalam Extra" w:hAnsi="BRH Malayalam Extra" w:cs="BRH Devanagari Extra"/>
-                <w:color w:val="000000"/>
-                <w:sz w:val="32"/>
-                <w:szCs w:val="40"/>
+                <w:rFonts w:ascii="Latha" w:hAnsi="Latha" w:cs="Latha"/>
+                <w:sz w:val="28"/>
+                <w:szCs w:val="28"/>
+                <w:cs/>
+                <w:lang w:bidi="ta-IN"/>
+              </w:rPr>
+              <w:t>வா</w:t>
+            </w:r>
+            <w:r>
+              <w:rPr>
+                <w:rFonts w:ascii="Latha" w:hAnsi="Latha" w:cs="Latha"/>
+                <w:sz w:val="28"/>
+                <w:szCs w:val="28"/>
+                <w:lang w:bidi="ta-IN"/>
+              </w:rPr>
+              <w:t xml:space="preserve"> </w:t>
+            </w:r>
+            <w:r>
+              <w:rPr>
+                <w:rFonts w:ascii="Latha" w:hAnsi="Latha" w:cs="Latha"/>
+                <w:sz w:val="28"/>
+                <w:szCs w:val="28"/>
+                <w:cs/>
+                <w:lang w:bidi="ta-IN"/>
+              </w:rPr>
+              <w:t>ஏ</w:t>
+            </w:r>
+            <w:r>
+              <w:rPr>
+                <w:rFonts w:ascii="BRH Tamil Tab Extra" w:hAnsi="BRH Tamil Tab Extra" w:cs="Latha"/>
+                <w:b/>
+                <w:sz w:val="32"/>
+                <w:szCs w:val="28"/>
                 <w:highlight w:val="yellow"/>
-              </w:rPr>
-              <w:t>–</w:t>
-            </w:r>
-            <w:r>
-              <w:rPr>
-                <w:rFonts w:ascii="BRH Devanagari Extra" w:hAnsi="BRH Devanagari Extra" w:cs="BRH Devanagari Extra"/>
-                <w:color w:val="000000"/>
-                <w:sz w:val="40"/>
-                <w:szCs w:val="40"/>
+                <w:lang w:bidi="ta-IN"/>
+              </w:rPr>
+              <w:t>…</w:t>
+            </w:r>
+            <w:r>
+              <w:rPr>
+                <w:rFonts w:ascii="Latha" w:hAnsi="Latha" w:cs="Latha"/>
+                <w:sz w:val="28"/>
+                <w:szCs w:val="28"/>
                 <w:highlight w:val="yellow"/>
-              </w:rPr>
-              <w:t>wÉ</w:t>
-            </w:r>
-            <w:r>
-              <w:rPr>
-                <w:rFonts w:ascii="BRH Devanagari Extra" w:hAnsi="BRH Devanagari Extra" w:cs="BRH Devanagari Extra"/>
-                <w:color w:val="000000"/>
-                <w:sz w:val="40"/>
-                <w:szCs w:val="40"/>
-              </w:rPr>
-              <w:t xml:space="preserve"> | L</w:t>
-            </w:r>
-            <w:r>
-              <w:rPr>
-                <w:rFonts w:ascii="BRH Malayalam Extra" w:hAnsi="BRH Malayalam Extra" w:cs="BRH Devanagari Extra"/>
-                <w:color w:val="000000"/>
-                <w:sz w:val="32"/>
-                <w:szCs w:val="40"/>
-              </w:rPr>
-              <w:t>–</w:t>
-            </w:r>
-            <w:r>
-              <w:rPr>
-                <w:rFonts w:ascii="BRH Devanagari Extra" w:hAnsi="BRH Devanagari Extra" w:cs="BRH Devanagari Extra"/>
-                <w:color w:val="000000"/>
-                <w:sz w:val="40"/>
-                <w:szCs w:val="40"/>
-              </w:rPr>
-              <w:t>wÉ rÉiÉç |</w:t>
+                <w:cs/>
+                <w:lang w:bidi="ta-IN"/>
+              </w:rPr>
+              <w:t>ஷ</w:t>
+            </w:r>
+            <w:r>
+              <w:rPr>
+                <w:rFonts w:ascii="Latha" w:hAnsi="Latha" w:cs="Latha"/>
+                <w:sz w:val="28"/>
+                <w:szCs w:val="28"/>
+                <w:lang w:bidi="ta-IN"/>
+              </w:rPr>
+              <w:t xml:space="preserve"> | </w:t>
+            </w:r>
+            <w:r>
+              <w:rPr>
+                <w:rFonts w:ascii="Latha" w:hAnsi="Latha" w:cs="Latha"/>
+                <w:sz w:val="28"/>
+                <w:szCs w:val="28"/>
+                <w:cs/>
+                <w:lang w:bidi="ta-IN"/>
+              </w:rPr>
+              <w:t>ஏ</w:t>
+            </w:r>
+            <w:r>
+              <w:rPr>
+                <w:rFonts w:ascii="BRH Tamil Tab Extra" w:hAnsi="BRH Tamil Tab Extra" w:cs="Latha"/>
+                <w:b/>
+                <w:sz w:val="32"/>
+                <w:szCs w:val="28"/>
+                <w:lang w:bidi="ta-IN"/>
+              </w:rPr>
+              <w:t>…</w:t>
+            </w:r>
+            <w:r>
+              <w:rPr>
+                <w:rFonts w:ascii="Latha" w:hAnsi="Latha" w:cs="Latha"/>
+                <w:sz w:val="28"/>
+                <w:szCs w:val="28"/>
+                <w:cs/>
+                <w:lang w:bidi="ta-IN"/>
+              </w:rPr>
+              <w:t>ஷ</w:t>
+            </w:r>
+            <w:r>
+              <w:rPr>
+                <w:rFonts w:ascii="Latha" w:hAnsi="Latha" w:cs="Latha"/>
+                <w:sz w:val="28"/>
+                <w:szCs w:val="28"/>
+                <w:lang w:bidi="ta-IN"/>
+              </w:rPr>
+              <w:t xml:space="preserve"> </w:t>
+            </w:r>
+            <w:r>
+              <w:rPr>
+                <w:rFonts w:ascii="Latha" w:hAnsi="Latha" w:cs="Latha"/>
+                <w:sz w:val="28"/>
+                <w:szCs w:val="28"/>
+                <w:cs/>
+                <w:lang w:bidi="ta-IN"/>
+              </w:rPr>
+              <w:t>யத்</w:t>
+            </w:r>
+            <w:r>
+              <w:rPr>
+                <w:rFonts w:ascii="Latha" w:hAnsi="Latha" w:cs="Latha"/>
+                <w:sz w:val="28"/>
+                <w:szCs w:val="28"/>
+                <w:lang w:bidi="ta-IN"/>
+              </w:rPr>
+              <w:t xml:space="preserve"> |</w:t>
             </w:r>
           </w:p>
         </w:tc>
@@ -1455,59 +2042,134 @@
             </w:pPr>
             <w:r>
               <w:rPr>
-                <w:rFonts w:ascii="BRH Devanagari Extra" w:hAnsi="BRH Devanagari Extra" w:cs="BRH Devanagari Extra"/>
-                <w:color w:val="000000"/>
-                <w:sz w:val="40"/>
-                <w:szCs w:val="40"/>
-              </w:rPr>
-              <w:t>uÉÉ L</w:t>
-            </w:r>
-            <w:r>
-              <w:rPr>
-                <w:rFonts w:ascii="BRH Malayalam Extra" w:hAnsi="BRH Malayalam Extra" w:cs="BRH Devanagari Extra"/>
-                <w:color w:val="000000"/>
-                <w:sz w:val="32"/>
-                <w:szCs w:val="40"/>
+                <w:rFonts w:ascii="Latha" w:hAnsi="Latha" w:cs="Latha"/>
+                <w:sz w:val="28"/>
+                <w:szCs w:val="28"/>
+                <w:cs/>
+                <w:lang w:bidi="ta-IN"/>
+              </w:rPr>
+              <w:t>வா</w:t>
+            </w:r>
+            <w:r>
+              <w:rPr>
+                <w:rFonts w:ascii="Latha" w:hAnsi="Latha" w:cs="Latha"/>
+                <w:sz w:val="28"/>
+                <w:szCs w:val="28"/>
+                <w:lang w:bidi="ta-IN"/>
+              </w:rPr>
+              <w:t xml:space="preserve"> </w:t>
+            </w:r>
+            <w:r>
+              <w:rPr>
+                <w:rFonts w:ascii="Latha" w:hAnsi="Latha" w:cs="Latha"/>
+                <w:sz w:val="28"/>
+                <w:szCs w:val="28"/>
+                <w:cs/>
+                <w:lang w:bidi="ta-IN"/>
+              </w:rPr>
+              <w:t>ஏ</w:t>
+            </w:r>
+            <w:r>
+              <w:rPr>
+                <w:rFonts w:ascii="BRH Tamil Tab Extra" w:hAnsi="BRH Tamil Tab Extra" w:cs="Latha"/>
+                <w:b/>
+                <w:sz w:val="32"/>
+                <w:szCs w:val="28"/>
                 <w:highlight w:val="green"/>
-              </w:rPr>
-              <w:t>–</w:t>
-            </w:r>
-            <w:r>
-              <w:rPr>
-                <w:rFonts w:ascii="BRH Devanagari Extra" w:hAnsi="BRH Devanagari Extra" w:cs="BRH Devanagari Extra"/>
-                <w:color w:val="000000"/>
-                <w:sz w:val="40"/>
-                <w:szCs w:val="40"/>
+                <w:lang w:bidi="ta-IN"/>
+              </w:rPr>
+              <w:t>…</w:t>
+            </w:r>
+            <w:r>
+              <w:rPr>
+                <w:rFonts w:ascii="Latha" w:hAnsi="Latha" w:cs="Latha"/>
+                <w:sz w:val="28"/>
+                <w:szCs w:val="28"/>
                 <w:highlight w:val="green"/>
-              </w:rPr>
-              <w:t>wÉÈ</w:t>
-            </w:r>
-            <w:r>
-              <w:rPr>
-                <w:rFonts w:ascii="BRH Devanagari Extra" w:hAnsi="BRH Devanagari Extra" w:cs="BRH Devanagari Extra"/>
-                <w:color w:val="000000"/>
-                <w:sz w:val="40"/>
-                <w:szCs w:val="40"/>
-              </w:rPr>
-              <w:t xml:space="preserve"> | L</w:t>
-            </w:r>
-            <w:r>
-              <w:rPr>
-                <w:rFonts w:ascii="BRH Malayalam Extra" w:hAnsi="BRH Malayalam Extra" w:cs="BRH Devanagari Extra"/>
-                <w:color w:val="000000"/>
-                <w:sz w:val="32"/>
-                <w:szCs w:val="40"/>
-              </w:rPr>
-              <w:t>–</w:t>
-            </w:r>
-            <w:r>
-              <w:rPr>
-                <w:rFonts w:ascii="BRH Devanagari Extra" w:hAnsi="BRH Devanagari Extra" w:cs="BRH Devanagari Extra"/>
-                <w:color w:val="000000"/>
-                <w:sz w:val="40"/>
-                <w:szCs w:val="40"/>
-              </w:rPr>
-              <w:t>wÉ rÉiÉç |</w:t>
+                <w:cs/>
+                <w:lang w:bidi="ta-IN"/>
+              </w:rPr>
+              <w:t>ஷ</w:t>
+            </w:r>
+            <w:r>
+              <w:rPr>
+                <w:rFonts w:ascii="Latha" w:hAnsi="Latha" w:cs="Latha"/>
+                <w:b/>
+                <w:bCs/>
+                <w:sz w:val="32"/>
+                <w:szCs w:val="32"/>
+                <w:highlight w:val="green"/>
+                <w:cs/>
+                <w:lang w:bidi="ta-IN"/>
+              </w:rPr>
+              <w:t>:</w:t>
+            </w:r>
+            <w:r>
+              <w:rPr>
+                <w:rFonts w:ascii="Latha" w:hAnsi="Latha" w:cs="Latha"/>
+                <w:sz w:val="28"/>
+                <w:szCs w:val="28"/>
+                <w:lang w:bidi="ta-IN"/>
+              </w:rPr>
+              <w:t xml:space="preserve"> | </w:t>
+            </w:r>
+            <w:r>
+              <w:rPr>
+                <w:rFonts w:ascii="Latha" w:hAnsi="Latha" w:cs="Latha"/>
+                <w:sz w:val="28"/>
+                <w:szCs w:val="28"/>
+                <w:cs/>
+                <w:lang w:bidi="ta-IN"/>
+              </w:rPr>
+              <w:t>ஏ</w:t>
+            </w:r>
+            <w:r>
+              <w:rPr>
+                <w:rFonts w:ascii="BRH Tamil Tab Extra" w:hAnsi="BRH Tamil Tab Extra" w:cs="Latha"/>
+                <w:b/>
+                <w:sz w:val="32"/>
+                <w:szCs w:val="28"/>
+                <w:lang w:bidi="ta-IN"/>
+              </w:rPr>
+              <w:t>…</w:t>
+            </w:r>
+            <w:r>
+              <w:rPr>
+                <w:rFonts w:ascii="Latha" w:hAnsi="Latha" w:cs="Latha"/>
+                <w:sz w:val="28"/>
+                <w:szCs w:val="28"/>
+                <w:cs/>
+                <w:lang w:bidi="ta-IN"/>
+              </w:rPr>
+              <w:t>ஷ</w:t>
+            </w:r>
+            <w:r>
+              <w:rPr>
+                <w:rFonts w:ascii="Latha" w:hAnsi="Latha" w:cs="Latha"/>
+                <w:sz w:val="28"/>
+                <w:szCs w:val="28"/>
+                <w:lang w:bidi="ta-IN"/>
+              </w:rPr>
+              <w:t xml:space="preserve"> </w:t>
+            </w:r>
+            <w:r>
+              <w:rPr>
+                <w:rFonts w:ascii="Latha" w:hAnsi="Latha" w:cs="Latha"/>
+                <w:sz w:val="28"/>
+                <w:szCs w:val="28"/>
+                <w:cs/>
+                <w:lang w:bidi="ta-IN"/>
+              </w:rPr>
+              <w:t>யத்</w:t>
+            </w:r>
+            <w:r>
+              <w:rPr>
+                <w:rFonts w:ascii="Latha" w:hAnsi="Latha" w:cs="Latha"/>
+                <w:sz w:val="28"/>
+                <w:szCs w:val="28"/>
+                <w:lang w:bidi="ta-IN"/>
+              </w:rPr>
+              <w:t xml:space="preserve"> |</w:t>
             </w:r>
           </w:p>
         </w:tc>
@@ -1672,69 +2334,219 @@
             </w:pPr>
             <w:r>
               <w:rPr>
-                <w:rFonts w:ascii="BRH Devanagari Extra" w:hAnsi="BRH Devanagari Extra" w:cs="BRH Devanagari Extra"/>
-                <w:color w:val="000000"/>
-                <w:sz w:val="40"/>
-                <w:szCs w:val="40"/>
-              </w:rPr>
-              <w:t>AÉåwÉþkÉrÉÉå</w:t>
-            </w:r>
-            <w:r>
-              <w:rPr>
-                <w:rFonts w:ascii="BRH Malayalam Extra" w:hAnsi="BRH Malayalam Extra" w:cs="BRH Devanagari Extra"/>
-                <w:color w:val="000000"/>
-                <w:sz w:val="32"/>
-                <w:szCs w:val="40"/>
-              </w:rPr>
-              <w:t>–</w:t>
-            </w:r>
-            <w:r>
-              <w:rPr>
-                <w:rFonts w:ascii="BRH Devanagari Extra" w:hAnsi="BRH Devanagari Extra" w:cs="BRH Devanagari Extra"/>
-                <w:color w:val="000000"/>
-                <w:sz w:val="40"/>
-                <w:szCs w:val="40"/>
-              </w:rPr>
-              <w:t xml:space="preserve"> urÉÌiÉþwÉ£üÉÈ | </w:t>
-            </w:r>
-          </w:p>
-          <w:p>
-            <w:pPr>
-              <w:spacing w:before="0" w:line="240" w:lineRule="auto"/>
-              <w:rPr>
-                <w:rFonts w:ascii="BRH Devanagari Extra" w:hAnsi="BRH Devanagari Extra" w:cs="BRH Devanagari Extra"/>
-                <w:color w:val="000000"/>
-                <w:sz w:val="40"/>
-                <w:szCs w:val="40"/>
-              </w:rPr>
-            </w:pPr>
-            <w:r>
-              <w:rPr>
-                <w:rFonts w:ascii="BRH Devanagari Extra" w:hAnsi="BRH Devanagari Extra" w:cs="BRH Devanagari Extra"/>
-                <w:color w:val="000000"/>
-                <w:sz w:val="40"/>
-                <w:szCs w:val="40"/>
-              </w:rPr>
-              <w:t>urÉÌiÉþwÉ</w:t>
-            </w:r>
-            <w:r>
-              <w:rPr>
-                <w:rFonts w:ascii="BRH Devanagari Extra" w:hAnsi="BRH Devanagari Extra" w:cs="BRH Devanagari Extra"/>
-                <w:color w:val="000000"/>
-                <w:sz w:val="40"/>
-                <w:szCs w:val="40"/>
+                <w:rFonts w:ascii="Latha" w:hAnsi="Latha" w:cs="Latha"/>
+                <w:sz w:val="28"/>
+                <w:szCs w:val="28"/>
+                <w:cs/>
+                <w:lang w:bidi="ta-IN"/>
+              </w:rPr>
+              <w:t>ஓஷ</w:t>
+            </w:r>
+            <w:r>
+              <w:rPr>
+                <w:rFonts w:ascii="BRH Tamil Tab Extra" w:hAnsi="BRH Tamil Tab Extra" w:cs="Latha"/>
+                <w:b/>
+                <w:sz w:val="36"/>
+                <w:szCs w:val="28"/>
+                <w:lang w:bidi="ta-IN"/>
+              </w:rPr>
+              <w:t>†</w:t>
+            </w:r>
+            <w:r>
+              <w:rPr>
+                <w:rFonts w:ascii="Latha" w:hAnsi="Latha" w:cs="Latha"/>
+                <w:sz w:val="28"/>
+                <w:szCs w:val="28"/>
+                <w:cs/>
+                <w:lang w:bidi="ta-IN"/>
+              </w:rPr>
+              <w:t>த</w:t>
+            </w:r>
+            <w:r>
+              <w:rPr>
+                <w:rFonts w:ascii="Latha" w:hAnsi="Latha" w:cs="Latha"/>
+                <w:b/>
+                <w:bCs/>
+                <w:position w:val="-12"/>
+                <w:sz w:val="28"/>
+                <w:szCs w:val="28"/>
+                <w:cs/>
+                <w:lang w:bidi="ta-IN"/>
+              </w:rPr>
+              <w:t>4</w:t>
+            </w:r>
+            <w:r>
+              <w:rPr>
+                <w:rFonts w:ascii="Latha" w:hAnsi="Latha" w:cs="Latha"/>
+                <w:sz w:val="28"/>
+                <w:szCs w:val="28"/>
+                <w:cs/>
+                <w:lang w:bidi="ta-IN"/>
+              </w:rPr>
+              <w:t>யோ</w:t>
+            </w:r>
+            <w:r>
+              <w:rPr>
+                <w:rFonts w:ascii="BRH Tamil Tab Extra" w:hAnsi="BRH Tamil Tab Extra" w:cs="Latha"/>
+                <w:b/>
+                <w:sz w:val="32"/>
+                <w:szCs w:val="28"/>
+                <w:lang w:bidi="ta-IN"/>
+              </w:rPr>
+              <w:t>…</w:t>
+            </w:r>
+            <w:r>
+              <w:rPr>
+                <w:rFonts w:ascii="Latha" w:hAnsi="Latha" w:cs="Latha"/>
+                <w:sz w:val="28"/>
+                <w:szCs w:val="28"/>
+                <w:lang w:bidi="ta-IN"/>
+              </w:rPr>
+              <w:t xml:space="preserve"> </w:t>
+            </w:r>
+            <w:r>
+              <w:rPr>
+                <w:rFonts w:ascii="Latha" w:hAnsi="Latha" w:cs="Latha"/>
+                <w:sz w:val="28"/>
+                <w:szCs w:val="28"/>
+                <w:cs/>
+                <w:lang w:bidi="ta-IN"/>
+              </w:rPr>
+              <w:t>வ்யதி</w:t>
+            </w:r>
+            <w:r>
+              <w:rPr>
+                <w:rFonts w:ascii="BRH Tamil Tab Extra" w:hAnsi="BRH Tamil Tab Extra" w:cs="Latha"/>
+                <w:b/>
+                <w:sz w:val="36"/>
+                <w:szCs w:val="28"/>
+                <w:lang w:bidi="ta-IN"/>
+              </w:rPr>
+              <w:t>†</w:t>
+            </w:r>
+            <w:r>
+              <w:rPr>
+                <w:rFonts w:ascii="Latha" w:hAnsi="Latha" w:cs="Latha"/>
+                <w:sz w:val="28"/>
+                <w:szCs w:val="28"/>
+                <w:cs/>
+                <w:lang w:bidi="ta-IN"/>
+              </w:rPr>
+              <w:t>ஷக்தா</w:t>
+            </w:r>
+            <w:r>
+              <w:rPr>
+                <w:rFonts w:ascii="Latha" w:hAnsi="Latha" w:cs="Latha"/>
+                <w:b/>
+                <w:bCs/>
+                <w:sz w:val="32"/>
+                <w:szCs w:val="32"/>
+                <w:cs/>
+                <w:lang w:bidi="ta-IN"/>
+              </w:rPr>
+              <w:t>:</w:t>
+            </w:r>
+            <w:r>
+              <w:rPr>
+                <w:rFonts w:ascii="Latha" w:hAnsi="Latha" w:cs="Latha"/>
+                <w:sz w:val="28"/>
+                <w:szCs w:val="28"/>
+                <w:lang w:bidi="ta-IN"/>
+              </w:rPr>
+              <w:t xml:space="preserve"> | </w:t>
+            </w:r>
+            <w:r>
+              <w:rPr>
+                <w:rFonts w:ascii="Latha" w:hAnsi="Latha" w:cs="Latha"/>
+                <w:sz w:val="28"/>
+                <w:szCs w:val="28"/>
+                <w:cs/>
+                <w:lang w:bidi="ta-IN"/>
+              </w:rPr>
+              <w:t>வ்யதி</w:t>
+            </w:r>
+            <w:r>
+              <w:rPr>
+                <w:rFonts w:ascii="BRH Tamil Tab Extra" w:hAnsi="BRH Tamil Tab Extra" w:cs="Latha"/>
+                <w:b/>
+                <w:sz w:val="36"/>
+                <w:szCs w:val="28"/>
+                <w:lang w:bidi="ta-IN"/>
+              </w:rPr>
+              <w:t>†</w:t>
+            </w:r>
+            <w:r>
+              <w:rPr>
+                <w:rFonts w:ascii="Latha" w:hAnsi="Latha" w:cs="Latha"/>
+                <w:sz w:val="28"/>
+                <w:szCs w:val="28"/>
+                <w:cs/>
+                <w:lang w:bidi="ta-IN"/>
+              </w:rPr>
+              <w:t>ஷ</w:t>
+            </w:r>
+            <w:r>
+              <w:rPr>
+                <w:rFonts w:ascii="Latha" w:hAnsi="Latha" w:cs="Latha"/>
+                <w:sz w:val="28"/>
+                <w:szCs w:val="28"/>
                 <w:highlight w:val="yellow"/>
-              </w:rPr>
-              <w:t>£üÉÈ</w:t>
-            </w:r>
-            <w:r>
-              <w:rPr>
-                <w:rFonts w:ascii="BRH Devanagari Extra" w:hAnsi="BRH Devanagari Extra" w:cs="BRH Devanagari Extra"/>
-                <w:color w:val="000000"/>
-                <w:sz w:val="40"/>
-                <w:szCs w:val="40"/>
-              </w:rPr>
-              <w:t xml:space="preserve"> xrÉÑÈ |</w:t>
+                <w:cs/>
+                <w:lang w:bidi="ta-IN"/>
+              </w:rPr>
+              <w:t>க்தா</w:t>
+            </w:r>
+            <w:r>
+              <w:rPr>
+                <w:rFonts w:ascii="Latha" w:hAnsi="Latha" w:cs="Latha"/>
+                <w:b/>
+                <w:bCs/>
+                <w:sz w:val="32"/>
+                <w:szCs w:val="32"/>
+                <w:cs/>
+                <w:lang w:bidi="ta-IN"/>
+              </w:rPr>
+              <w:t>:</w:t>
+            </w:r>
+            <w:r>
+              <w:rPr>
+                <w:rFonts w:ascii="Latha" w:hAnsi="Latha" w:cs="Latha"/>
+                <w:sz w:val="28"/>
+                <w:szCs w:val="28"/>
+                <w:lang w:bidi="ta-IN"/>
+              </w:rPr>
+              <w:t xml:space="preserve"> </w:t>
+            </w:r>
+            <w:r>
+              <w:rPr>
+                <w:rFonts w:ascii="Latha" w:hAnsi="Latha" w:cs="Latha"/>
+                <w:sz w:val="28"/>
+                <w:szCs w:val="28"/>
+                <w:cs/>
+                <w:lang w:bidi="ta-IN"/>
+              </w:rPr>
+              <w:t>ஸ்யு</w:t>
+            </w:r>
+            <w:r>
+              <w:rPr>
+                <w:rFonts w:ascii="Latha" w:hAnsi="Latha" w:cs="Latha"/>
+                <w:b/>
+                <w:bCs/>
+                <w:sz w:val="32"/>
+                <w:szCs w:val="32"/>
+                <w:cs/>
+                <w:lang w:bidi="ta-IN"/>
+              </w:rPr>
+              <w:t>:</w:t>
+            </w:r>
+            <w:r>
+              <w:rPr>
+                <w:rFonts w:ascii="Latha" w:hAnsi="Latha" w:cs="Latha"/>
+                <w:sz w:val="28"/>
+                <w:szCs w:val="28"/>
+                <w:lang w:bidi="ta-IN"/>
+              </w:rPr>
+              <w:t xml:space="preserve"> |</w:t>
             </w:r>
           </w:p>
         </w:tc>
@@ -1754,79 +2566,229 @@
             </w:pPr>
             <w:r>
               <w:rPr>
-                <w:rFonts w:ascii="BRH Devanagari Extra" w:hAnsi="BRH Devanagari Extra" w:cs="BRH Devanagari Extra"/>
-                <w:color w:val="000000"/>
-                <w:sz w:val="40"/>
-                <w:szCs w:val="40"/>
-              </w:rPr>
-              <w:t>AÉåwÉþkÉrÉÉå</w:t>
-            </w:r>
-            <w:r>
-              <w:rPr>
-                <w:rFonts w:ascii="BRH Malayalam Extra" w:hAnsi="BRH Malayalam Extra" w:cs="BRH Devanagari Extra"/>
-                <w:color w:val="000000"/>
-                <w:sz w:val="32"/>
-                <w:szCs w:val="40"/>
-              </w:rPr>
-              <w:t>–</w:t>
-            </w:r>
-            <w:r>
-              <w:rPr>
-                <w:rFonts w:ascii="BRH Devanagari Extra" w:hAnsi="BRH Devanagari Extra" w:cs="BRH Devanagari Extra"/>
-                <w:color w:val="000000"/>
-                <w:sz w:val="40"/>
-                <w:szCs w:val="40"/>
-              </w:rPr>
-              <w:t xml:space="preserve"> urÉÌiÉþwÉ£üÉÈ | </w:t>
-            </w:r>
-          </w:p>
-          <w:p>
-            <w:pPr>
-              <w:spacing w:before="0" w:line="240" w:lineRule="auto"/>
-              <w:rPr>
-                <w:rFonts w:ascii="BRH Devanagari Extra" w:hAnsi="BRH Devanagari Extra" w:cs="BRH Devanagari Extra"/>
-                <w:color w:val="000000"/>
-                <w:sz w:val="40"/>
-                <w:szCs w:val="40"/>
-              </w:rPr>
-            </w:pPr>
-            <w:r>
-              <w:rPr>
-                <w:rFonts w:ascii="BRH Devanagari Extra" w:hAnsi="BRH Devanagari Extra" w:cs="BRH Devanagari Extra"/>
-                <w:color w:val="000000"/>
-                <w:sz w:val="40"/>
-                <w:szCs w:val="40"/>
-              </w:rPr>
-              <w:t>urÉÌiÉþwÉ</w:t>
-            </w:r>
-            <w:r>
-              <w:rPr>
-                <w:rFonts w:ascii="BRH Devanagari Extra" w:hAnsi="BRH Devanagari Extra" w:cs="BRH Devanagari Extra"/>
-                <w:color w:val="000000"/>
-                <w:sz w:val="40"/>
-                <w:szCs w:val="40"/>
+                <w:rFonts w:ascii="Latha" w:hAnsi="Latha" w:cs="Latha"/>
+                <w:sz w:val="28"/>
+                <w:szCs w:val="28"/>
+                <w:cs/>
+                <w:lang w:bidi="ta-IN"/>
+              </w:rPr>
+              <w:t>ஓஷ</w:t>
+            </w:r>
+            <w:r>
+              <w:rPr>
+                <w:rFonts w:ascii="BRH Tamil Tab Extra" w:hAnsi="BRH Tamil Tab Extra" w:cs="Latha"/>
+                <w:b/>
+                <w:sz w:val="36"/>
+                <w:szCs w:val="28"/>
+                <w:lang w:bidi="ta-IN"/>
+              </w:rPr>
+              <w:t>†</w:t>
+            </w:r>
+            <w:r>
+              <w:rPr>
+                <w:rFonts w:ascii="Latha" w:hAnsi="Latha" w:cs="Latha"/>
+                <w:sz w:val="28"/>
+                <w:szCs w:val="28"/>
+                <w:cs/>
+                <w:lang w:bidi="ta-IN"/>
+              </w:rPr>
+              <w:t>த</w:t>
+            </w:r>
+            <w:r>
+              <w:rPr>
+                <w:rFonts w:ascii="Latha" w:hAnsi="Latha" w:cs="Latha"/>
+                <w:b/>
+                <w:bCs/>
+                <w:position w:val="-12"/>
+                <w:sz w:val="28"/>
+                <w:szCs w:val="28"/>
+                <w:cs/>
+                <w:lang w:bidi="ta-IN"/>
+              </w:rPr>
+              <w:t>4</w:t>
+            </w:r>
+            <w:r>
+              <w:rPr>
+                <w:rFonts w:ascii="Latha" w:hAnsi="Latha" w:cs="Latha"/>
+                <w:sz w:val="28"/>
+                <w:szCs w:val="28"/>
+                <w:cs/>
+                <w:lang w:bidi="ta-IN"/>
+              </w:rPr>
+              <w:t>யோ</w:t>
+            </w:r>
+            <w:r>
+              <w:rPr>
+                <w:rFonts w:ascii="BRH Tamil Tab Extra" w:hAnsi="BRH Tamil Tab Extra" w:cs="Latha"/>
+                <w:b/>
+                <w:sz w:val="32"/>
+                <w:szCs w:val="28"/>
+                <w:lang w:bidi="ta-IN"/>
+              </w:rPr>
+              <w:t>…</w:t>
+            </w:r>
+            <w:r>
+              <w:rPr>
+                <w:rFonts w:ascii="Latha" w:hAnsi="Latha" w:cs="Latha"/>
+                <w:sz w:val="28"/>
+                <w:szCs w:val="28"/>
+                <w:lang w:bidi="ta-IN"/>
+              </w:rPr>
+              <w:t xml:space="preserve"> </w:t>
+            </w:r>
+            <w:r>
+              <w:rPr>
+                <w:rFonts w:ascii="Latha" w:hAnsi="Latha" w:cs="Latha"/>
+                <w:sz w:val="28"/>
+                <w:szCs w:val="28"/>
+                <w:cs/>
+                <w:lang w:bidi="ta-IN"/>
+              </w:rPr>
+              <w:t>வ்யதி</w:t>
+            </w:r>
+            <w:r>
+              <w:rPr>
+                <w:rFonts w:ascii="BRH Tamil Tab Extra" w:hAnsi="BRH Tamil Tab Extra" w:cs="Latha"/>
+                <w:b/>
+                <w:sz w:val="36"/>
+                <w:szCs w:val="28"/>
+                <w:lang w:bidi="ta-IN"/>
+              </w:rPr>
+              <w:t>†</w:t>
+            </w:r>
+            <w:r>
+              <w:rPr>
+                <w:rFonts w:ascii="Latha" w:hAnsi="Latha" w:cs="Latha"/>
+                <w:sz w:val="28"/>
+                <w:szCs w:val="28"/>
+                <w:cs/>
+                <w:lang w:bidi="ta-IN"/>
+              </w:rPr>
+              <w:t>ஷக்தா</w:t>
+            </w:r>
+            <w:r>
+              <w:rPr>
+                <w:rFonts w:ascii="Latha" w:hAnsi="Latha" w:cs="Latha"/>
+                <w:b/>
+                <w:bCs/>
+                <w:sz w:val="32"/>
+                <w:szCs w:val="32"/>
+                <w:cs/>
+                <w:lang w:bidi="ta-IN"/>
+              </w:rPr>
+              <w:t>:</w:t>
+            </w:r>
+            <w:r>
+              <w:rPr>
+                <w:rFonts w:ascii="Latha" w:hAnsi="Latha" w:cs="Latha"/>
+                <w:sz w:val="28"/>
+                <w:szCs w:val="28"/>
+                <w:lang w:bidi="ta-IN"/>
+              </w:rPr>
+              <w:t xml:space="preserve"> | </w:t>
+            </w:r>
+            <w:r>
+              <w:rPr>
+                <w:rFonts w:ascii="Latha" w:hAnsi="Latha" w:cs="Latha"/>
+                <w:sz w:val="28"/>
+                <w:szCs w:val="28"/>
+                <w:cs/>
+                <w:lang w:bidi="ta-IN"/>
+              </w:rPr>
+              <w:t>வ்யதி</w:t>
+            </w:r>
+            <w:r>
+              <w:rPr>
+                <w:rFonts w:ascii="BRH Tamil Tab Extra" w:hAnsi="BRH Tamil Tab Extra" w:cs="Latha"/>
+                <w:b/>
+                <w:sz w:val="36"/>
+                <w:szCs w:val="28"/>
+                <w:lang w:bidi="ta-IN"/>
+              </w:rPr>
+              <w:t>†</w:t>
+            </w:r>
+            <w:r>
+              <w:rPr>
+                <w:rFonts w:ascii="Latha" w:hAnsi="Latha" w:cs="Latha"/>
+                <w:sz w:val="28"/>
+                <w:szCs w:val="28"/>
+                <w:cs/>
+                <w:lang w:bidi="ta-IN"/>
+              </w:rPr>
+              <w:t>ஷ</w:t>
+            </w:r>
+            <w:r>
+              <w:rPr>
+                <w:rFonts w:ascii="Latha" w:hAnsi="Latha" w:cs="Latha"/>
+                <w:sz w:val="28"/>
+                <w:szCs w:val="28"/>
                 <w:highlight w:val="green"/>
-              </w:rPr>
-              <w:t>£üÉ</w:t>
-            </w:r>
-            <w:r>
-              <w:rPr>
-                <w:rFonts w:ascii="BRH Malayalam Extra" w:hAnsi="BRH Malayalam Extra" w:cs="BRH Devanagari Extra"/>
-                <w:color w:val="000000"/>
-                <w:sz w:val="32"/>
-                <w:szCs w:val="40"/>
-                <w:highlight w:val="green"/>
-              </w:rPr>
-              <w:t>–</w:t>
-            </w:r>
-            <w:r>
-              <w:rPr>
-                <w:rFonts w:ascii="BRH Devanagari Extra" w:hAnsi="BRH Devanagari Extra" w:cs="BRH Devanagari Extra"/>
-                <w:color w:val="000000"/>
-                <w:sz w:val="40"/>
-                <w:szCs w:val="40"/>
-              </w:rPr>
-              <w:t>È xrÉÑÈ |</w:t>
+                <w:cs/>
+                <w:lang w:bidi="ta-IN"/>
+              </w:rPr>
+              <w:t>க்தா</w:t>
+            </w:r>
+            <w:r>
+              <w:rPr>
+                <w:rFonts w:ascii="BRH Tamil Tab Extra" w:hAnsi="BRH Tamil Tab Extra" w:cs="Latha"/>
+                <w:b/>
+                <w:sz w:val="32"/>
+                <w:szCs w:val="28"/>
+                <w:lang w:bidi="ta-IN"/>
+              </w:rPr>
+              <w:t>…</w:t>
+            </w:r>
+            <w:r>
+              <w:rPr>
+                <w:rFonts w:ascii="Latha" w:hAnsi="Latha" w:cs="Latha"/>
+                <w:b/>
+                <w:bCs/>
+                <w:sz w:val="32"/>
+                <w:szCs w:val="32"/>
+                <w:cs/>
+                <w:lang w:bidi="ta-IN"/>
+              </w:rPr>
+              <w:t>:</w:t>
+            </w:r>
+            <w:r>
+              <w:rPr>
+                <w:rFonts w:ascii="Latha" w:hAnsi="Latha" w:cs="Latha"/>
+                <w:sz w:val="28"/>
+                <w:szCs w:val="28"/>
+                <w:lang w:bidi="ta-IN"/>
+              </w:rPr>
+              <w:t xml:space="preserve"> </w:t>
+            </w:r>
+            <w:r>
+              <w:rPr>
+                <w:rFonts w:ascii="Latha" w:hAnsi="Latha" w:cs="Latha"/>
+                <w:sz w:val="28"/>
+                <w:szCs w:val="28"/>
+                <w:cs/>
+                <w:lang w:bidi="ta-IN"/>
+              </w:rPr>
+              <w:t>ஸ்யு</w:t>
+            </w:r>
+            <w:r>
+              <w:rPr>
+                <w:rFonts w:ascii="Latha" w:hAnsi="Latha" w:cs="Latha"/>
+                <w:b/>
+                <w:bCs/>
+                <w:sz w:val="32"/>
+                <w:szCs w:val="32"/>
+                <w:cs/>
+                <w:lang w:bidi="ta-IN"/>
+              </w:rPr>
+              <w:t>:</w:t>
+            </w:r>
+            <w:r>
+              <w:rPr>
+                <w:rFonts w:ascii="Latha" w:hAnsi="Latha" w:cs="Latha"/>
+                <w:sz w:val="28"/>
+                <w:szCs w:val="28"/>
+                <w:lang w:bidi="ta-IN"/>
+              </w:rPr>
+              <w:t xml:space="preserve"> |</w:t>
             </w:r>
           </w:p>
         </w:tc>
@@ -1866,6 +2828,7 @@
                 <w:sz w:val="28"/>
                 <w:szCs w:val="32"/>
               </w:rPr>
+              <w:lastRenderedPageBreak/>
               <w:t>T.S.</w:t>
             </w:r>
             <w:r>
@@ -1995,85 +2958,270 @@
             </w:pPr>
             <w:r>
               <w:rPr>
-                <w:rFonts w:ascii="BRH Devanagari Extra" w:hAnsi="BRH Devanagari Extra" w:cs="BRH Devanagari Extra"/>
-                <w:color w:val="000000"/>
-                <w:sz w:val="40"/>
-                <w:szCs w:val="40"/>
-              </w:rPr>
-              <w:t>rÉjÉç xÉ</w:t>
-            </w:r>
-            <w:r>
-              <w:rPr>
-                <w:rFonts w:ascii="BRH Malayalam Extra" w:hAnsi="BRH Malayalam Extra" w:cs="BRH Devanagari Extra"/>
-                <w:color w:val="000000"/>
-                <w:sz w:val="32"/>
-                <w:szCs w:val="40"/>
-              </w:rPr>
-              <w:t>–</w:t>
-            </w:r>
-            <w:r>
-              <w:rPr>
-                <w:rFonts w:ascii="BRH Devanagari Extra" w:hAnsi="BRH Devanagari Extra" w:cs="BRH Devanagari Extra"/>
-                <w:color w:val="000000"/>
-                <w:sz w:val="40"/>
-                <w:szCs w:val="40"/>
-              </w:rPr>
-              <w:t>SØzrÉæÿ | xÉ</w:t>
-            </w:r>
-            <w:r>
-              <w:rPr>
-                <w:rFonts w:ascii="BRH Malayalam Extra" w:hAnsi="BRH Malayalam Extra" w:cs="BRH Devanagari Extra"/>
-                <w:color w:val="000000"/>
-                <w:sz w:val="32"/>
-                <w:szCs w:val="40"/>
-              </w:rPr>
-              <w:t>–</w:t>
-            </w:r>
-            <w:r>
-              <w:rPr>
-                <w:rFonts w:ascii="BRH Devanagari Extra" w:hAnsi="BRH Devanagari Extra" w:cs="BRH Devanagari Extra"/>
-                <w:color w:val="000000"/>
-                <w:sz w:val="40"/>
-                <w:szCs w:val="40"/>
-              </w:rPr>
-              <w:t>SØ</w:t>
-            </w:r>
-            <w:r>
-              <w:rPr>
-                <w:rFonts w:ascii="BRH Devanagari Extra" w:hAnsi="BRH Devanagari Extra" w:cs="BRH Devanagari Extra"/>
-                <w:color w:val="000000"/>
-                <w:sz w:val="40"/>
-                <w:szCs w:val="40"/>
+                <w:rFonts w:ascii="Latha" w:hAnsi="Latha" w:cs="Latha"/>
+                <w:sz w:val="28"/>
+                <w:szCs w:val="28"/>
+                <w:cs/>
+                <w:lang w:bidi="ta-IN"/>
+              </w:rPr>
+              <w:t>யத்</w:t>
+            </w:r>
+            <w:r>
+              <w:rPr>
+                <w:rFonts w:ascii="Latha" w:hAnsi="Latha" w:cs="Latha"/>
+                <w:b/>
+                <w:bCs/>
+                <w:position w:val="-12"/>
+                <w:sz w:val="28"/>
+                <w:szCs w:val="28"/>
+                <w:cs/>
+                <w:lang w:bidi="ta-IN"/>
+              </w:rPr>
+              <w:t>2</w:t>
+            </w:r>
+            <w:r>
+              <w:rPr>
+                <w:rFonts w:ascii="Latha" w:hAnsi="Latha" w:cs="Latha"/>
+                <w:sz w:val="28"/>
+                <w:szCs w:val="28"/>
+                <w:lang w:bidi="ta-IN"/>
+              </w:rPr>
+              <w:t xml:space="preserve"> </w:t>
+            </w:r>
+            <w:r>
+              <w:rPr>
+                <w:rFonts w:ascii="Latha" w:hAnsi="Latha" w:cs="Latha"/>
+                <w:sz w:val="28"/>
+                <w:szCs w:val="28"/>
+                <w:cs/>
+                <w:lang w:bidi="ta-IN"/>
+              </w:rPr>
+              <w:t>ஸ</w:t>
+            </w:r>
+            <w:r>
+              <w:rPr>
+                <w:rFonts w:ascii="BRH Tamil Tab Extra" w:hAnsi="BRH Tamil Tab Extra" w:cs="Latha"/>
+                <w:b/>
+                <w:sz w:val="32"/>
+                <w:szCs w:val="28"/>
+                <w:lang w:bidi="ta-IN"/>
+              </w:rPr>
+              <w:t>…</w:t>
+            </w:r>
+            <w:r>
+              <w:rPr>
+                <w:rFonts w:ascii="Latha" w:hAnsi="Latha" w:cs="Latha"/>
+                <w:sz w:val="28"/>
+                <w:szCs w:val="28"/>
+                <w:cs/>
+                <w:lang w:bidi="ta-IN"/>
+              </w:rPr>
+              <w:t>த்</w:t>
+            </w:r>
+            <w:r>
+              <w:rPr>
+                <w:rFonts w:ascii="Latha" w:hAnsi="Latha" w:cs="Latha"/>
+                <w:b/>
+                <w:bCs/>
+                <w:position w:val="-12"/>
+                <w:sz w:val="28"/>
+                <w:szCs w:val="28"/>
+                <w:cs/>
+                <w:lang w:bidi="ta-IN"/>
+              </w:rPr>
+              <w:t>3</w:t>
+            </w:r>
+            <w:r>
+              <w:rPr>
+                <w:rFonts w:ascii="Latha" w:hAnsi="Latha" w:cs="Latha"/>
+                <w:b/>
+                <w:bCs/>
+                <w:i/>
+                <w:iCs/>
+                <w:sz w:val="28"/>
+                <w:szCs w:val="28"/>
+                <w:cs/>
+                <w:lang w:bidi="ta-IN"/>
+              </w:rPr>
+              <w:t>ரு</w:t>
+            </w:r>
+            <w:r>
+              <w:rPr>
+                <w:rFonts w:ascii="Latha" w:hAnsi="Latha" w:cs="Latha"/>
+                <w:sz w:val="28"/>
+                <w:szCs w:val="28"/>
+                <w:cs/>
+                <w:lang w:bidi="ta-IN"/>
+              </w:rPr>
+              <w:t>ஶ்யை</w:t>
+            </w:r>
+            <w:r>
+              <w:rPr>
+                <w:rFonts w:ascii="BRH Tamil Tab Extra" w:hAnsi="BRH Tamil Tab Extra" w:cs="Latha"/>
+                <w:b/>
+                <w:sz w:val="36"/>
+                <w:szCs w:val="28"/>
+                <w:lang w:bidi="ta-IN"/>
+              </w:rPr>
+              <w:t>‡</w:t>
+            </w:r>
+            <w:r>
+              <w:rPr>
+                <w:rFonts w:ascii="Latha" w:hAnsi="Latha" w:cs="Latha"/>
+                <w:sz w:val="28"/>
+                <w:szCs w:val="28"/>
+                <w:lang w:bidi="ta-IN"/>
+              </w:rPr>
+              <w:t xml:space="preserve"> | </w:t>
+            </w:r>
+            <w:r>
+              <w:rPr>
+                <w:rFonts w:ascii="Latha" w:hAnsi="Latha" w:cs="Latha"/>
+                <w:sz w:val="28"/>
+                <w:szCs w:val="28"/>
+                <w:cs/>
+                <w:lang w:bidi="ta-IN"/>
+              </w:rPr>
+              <w:t>ஸ</w:t>
+            </w:r>
+            <w:r>
+              <w:rPr>
+                <w:rFonts w:ascii="BRH Tamil Tab Extra" w:hAnsi="BRH Tamil Tab Extra" w:cs="Latha"/>
+                <w:b/>
+                <w:sz w:val="32"/>
+                <w:szCs w:val="28"/>
+                <w:lang w:bidi="ta-IN"/>
+              </w:rPr>
+              <w:t>…</w:t>
+            </w:r>
+            <w:r>
+              <w:rPr>
+                <w:rFonts w:ascii="Latha" w:hAnsi="Latha" w:cs="Latha"/>
+                <w:sz w:val="28"/>
+                <w:szCs w:val="28"/>
+                <w:cs/>
+                <w:lang w:bidi="ta-IN"/>
+              </w:rPr>
+              <w:t>த்</w:t>
+            </w:r>
+            <w:r>
+              <w:rPr>
+                <w:rFonts w:ascii="Latha" w:hAnsi="Latha" w:cs="Latha"/>
+                <w:b/>
+                <w:bCs/>
+                <w:position w:val="-12"/>
+                <w:sz w:val="28"/>
+                <w:szCs w:val="28"/>
+                <w:cs/>
+                <w:lang w:bidi="ta-IN"/>
+              </w:rPr>
+              <w:t>3</w:t>
+            </w:r>
+            <w:r>
+              <w:rPr>
+                <w:rFonts w:ascii="Latha" w:hAnsi="Latha" w:cs="Latha"/>
+                <w:b/>
+                <w:bCs/>
+                <w:i/>
+                <w:iCs/>
+                <w:sz w:val="28"/>
+                <w:szCs w:val="28"/>
+                <w:cs/>
+                <w:lang w:bidi="ta-IN"/>
+              </w:rPr>
+              <w:t>ரு</w:t>
+            </w:r>
+            <w:r>
+              <w:rPr>
+                <w:rFonts w:ascii="Latha" w:hAnsi="Latha" w:cs="Latha"/>
+                <w:sz w:val="28"/>
+                <w:szCs w:val="28"/>
                 <w:highlight w:val="yellow"/>
-              </w:rPr>
-              <w:t>zrÉåþ</w:t>
-            </w:r>
-            <w:r>
-              <w:rPr>
-                <w:rFonts w:ascii="BRH Devanagari Extra" w:hAnsi="BRH Devanagari Extra" w:cs="BRH Devanagari Extra"/>
-                <w:color w:val="000000"/>
-                <w:sz w:val="40"/>
-                <w:szCs w:val="40"/>
-              </w:rPr>
-              <w:t xml:space="preserve"> xÉ</w:t>
-            </w:r>
-            <w:r>
-              <w:rPr>
-                <w:rFonts w:ascii="BRH Malayalam Extra" w:hAnsi="BRH Malayalam Extra" w:cs="BRH Devanagari Extra"/>
-                <w:color w:val="000000"/>
-                <w:sz w:val="32"/>
-                <w:szCs w:val="40"/>
-              </w:rPr>
-              <w:t>–</w:t>
-            </w:r>
-            <w:r>
-              <w:rPr>
-                <w:rFonts w:ascii="BRH Devanagari Extra" w:hAnsi="BRH Devanagari Extra" w:cs="BRH Devanagari Extra"/>
-                <w:color w:val="000000"/>
-                <w:sz w:val="40"/>
-                <w:szCs w:val="40"/>
-              </w:rPr>
-              <w:t>irÉÉÿÈ |</w:t>
+                <w:cs/>
+                <w:lang w:bidi="ta-IN"/>
+              </w:rPr>
+              <w:t>ஶ்யே</w:t>
+            </w:r>
+            <w:r>
+              <w:rPr>
+                <w:rFonts w:ascii="BRH Tamil Tab Extra" w:hAnsi="BRH Tamil Tab Extra" w:cs="Latha"/>
+                <w:b/>
+                <w:sz w:val="36"/>
+                <w:szCs w:val="28"/>
+                <w:highlight w:val="yellow"/>
+                <w:lang w:bidi="ta-IN"/>
+              </w:rPr>
+              <w:t>†</w:t>
+            </w:r>
+            <w:r>
+              <w:rPr>
+                <w:rFonts w:ascii="Latha" w:hAnsi="Latha" w:cs="Latha"/>
+                <w:sz w:val="28"/>
+                <w:szCs w:val="28"/>
+                <w:lang w:bidi="ta-IN"/>
+              </w:rPr>
+              <w:t xml:space="preserve"> </w:t>
+            </w:r>
+            <w:r>
+              <w:rPr>
+                <w:rFonts w:ascii="Latha" w:hAnsi="Latha" w:cs="Latha"/>
+                <w:sz w:val="28"/>
+                <w:szCs w:val="28"/>
+                <w:cs/>
+                <w:lang w:bidi="ta-IN"/>
+              </w:rPr>
+              <w:t>ஸ</w:t>
+            </w:r>
+            <w:r>
+              <w:rPr>
+                <w:rFonts w:ascii="BRH Tamil Tab Extra" w:hAnsi="BRH Tamil Tab Extra" w:cs="Latha"/>
+                <w:b/>
+                <w:sz w:val="32"/>
+                <w:szCs w:val="28"/>
+                <w:lang w:bidi="ta-IN"/>
+              </w:rPr>
+              <w:t>…</w:t>
+            </w:r>
+            <w:r>
+              <w:rPr>
+                <w:rFonts w:ascii="Latha" w:hAnsi="Latha" w:cs="Latha"/>
+                <w:sz w:val="28"/>
+                <w:szCs w:val="28"/>
+                <w:cs/>
+                <w:lang w:bidi="ta-IN"/>
+              </w:rPr>
+              <w:t>த்யா</w:t>
+            </w:r>
+            <w:r>
+              <w:rPr>
+                <w:rFonts w:ascii="BRH Tamil Tab Extra" w:hAnsi="BRH Tamil Tab Extra" w:cs="Latha"/>
+                <w:b/>
+                <w:sz w:val="36"/>
+                <w:szCs w:val="28"/>
+                <w:lang w:bidi="ta-IN"/>
+              </w:rPr>
+              <w:t>‡</w:t>
+            </w:r>
+            <w:r>
+              <w:rPr>
+                <w:rFonts w:ascii="Latha" w:hAnsi="Latha" w:cs="Latha"/>
+                <w:b/>
+                <w:bCs/>
+                <w:sz w:val="32"/>
+                <w:szCs w:val="32"/>
+                <w:cs/>
+                <w:lang w:bidi="ta-IN"/>
+              </w:rPr>
+              <w:t>:</w:t>
+            </w:r>
+            <w:r>
+              <w:rPr>
+                <w:rFonts w:ascii="Latha" w:hAnsi="Latha" w:cs="Latha"/>
+                <w:sz w:val="28"/>
+                <w:szCs w:val="28"/>
+                <w:lang w:bidi="ta-IN"/>
+              </w:rPr>
+              <w:t xml:space="preserve"> |</w:t>
             </w:r>
           </w:p>
         </w:tc>
@@ -2097,85 +3245,280 @@
             </w:pPr>
             <w:r>
               <w:rPr>
-                <w:rFonts w:ascii="BRH Devanagari Extra" w:hAnsi="BRH Devanagari Extra" w:cs="BRH Devanagari Extra"/>
-                <w:color w:val="000000"/>
-                <w:sz w:val="40"/>
-                <w:szCs w:val="40"/>
-              </w:rPr>
-              <w:t>rÉjÉç xÉ</w:t>
-            </w:r>
-            <w:r>
-              <w:rPr>
-                <w:rFonts w:ascii="BRH Malayalam Extra" w:hAnsi="BRH Malayalam Extra" w:cs="BRH Devanagari Extra"/>
-                <w:color w:val="000000"/>
-                <w:sz w:val="32"/>
-                <w:szCs w:val="40"/>
-              </w:rPr>
-              <w:t>–</w:t>
-            </w:r>
-            <w:r>
-              <w:rPr>
-                <w:rFonts w:ascii="BRH Devanagari Extra" w:hAnsi="BRH Devanagari Extra" w:cs="BRH Devanagari Extra"/>
-                <w:color w:val="000000"/>
-                <w:sz w:val="40"/>
-                <w:szCs w:val="40"/>
-              </w:rPr>
-              <w:t>SØzrÉæÿ | xÉ</w:t>
-            </w:r>
-            <w:r>
-              <w:rPr>
-                <w:rFonts w:ascii="BRH Malayalam Extra" w:hAnsi="BRH Malayalam Extra" w:cs="BRH Devanagari Extra"/>
-                <w:color w:val="000000"/>
-                <w:sz w:val="32"/>
-                <w:szCs w:val="40"/>
-              </w:rPr>
-              <w:t>–</w:t>
-            </w:r>
-            <w:r>
-              <w:rPr>
-                <w:rFonts w:ascii="BRH Devanagari Extra" w:hAnsi="BRH Devanagari Extra" w:cs="BRH Devanagari Extra"/>
-                <w:color w:val="000000"/>
-                <w:sz w:val="40"/>
-                <w:szCs w:val="40"/>
-              </w:rPr>
-              <w:t>SØ</w:t>
-            </w:r>
-            <w:r>
-              <w:rPr>
-                <w:rFonts w:ascii="BRH Devanagari Extra" w:hAnsi="BRH Devanagari Extra" w:cs="BRH Devanagari Extra"/>
-                <w:color w:val="000000"/>
-                <w:sz w:val="40"/>
-                <w:szCs w:val="40"/>
+                <w:rFonts w:ascii="Latha" w:hAnsi="Latha" w:cs="Latha"/>
+                <w:sz w:val="28"/>
+                <w:szCs w:val="28"/>
+                <w:cs/>
+                <w:lang w:bidi="ta-IN"/>
+              </w:rPr>
+              <w:t>யத்</w:t>
+            </w:r>
+            <w:r>
+              <w:rPr>
+                <w:rFonts w:ascii="Latha" w:hAnsi="Latha" w:cs="Latha"/>
+                <w:b/>
+                <w:bCs/>
+                <w:position w:val="-12"/>
+                <w:sz w:val="28"/>
+                <w:szCs w:val="28"/>
+                <w:cs/>
+                <w:lang w:bidi="ta-IN"/>
+              </w:rPr>
+              <w:t>2</w:t>
+            </w:r>
+            <w:r>
+              <w:rPr>
+                <w:rFonts w:ascii="Latha" w:hAnsi="Latha" w:cs="Latha"/>
+                <w:sz w:val="28"/>
+                <w:szCs w:val="28"/>
+                <w:lang w:bidi="ta-IN"/>
+              </w:rPr>
+              <w:t xml:space="preserve"> </w:t>
+            </w:r>
+            <w:r>
+              <w:rPr>
+                <w:rFonts w:ascii="Latha" w:hAnsi="Latha" w:cs="Latha"/>
+                <w:sz w:val="28"/>
+                <w:szCs w:val="28"/>
+                <w:cs/>
+                <w:lang w:bidi="ta-IN"/>
+              </w:rPr>
+              <w:t>ஸ</w:t>
+            </w:r>
+            <w:r>
+              <w:rPr>
+                <w:rFonts w:ascii="BRH Tamil Tab Extra" w:hAnsi="BRH Tamil Tab Extra" w:cs="Latha"/>
+                <w:b/>
+                <w:sz w:val="32"/>
+                <w:szCs w:val="28"/>
+                <w:lang w:bidi="ta-IN"/>
+              </w:rPr>
+              <w:t>…</w:t>
+            </w:r>
+            <w:r>
+              <w:rPr>
+                <w:rFonts w:ascii="Latha" w:hAnsi="Latha" w:cs="Latha"/>
+                <w:sz w:val="28"/>
+                <w:szCs w:val="28"/>
+                <w:cs/>
+                <w:lang w:bidi="ta-IN"/>
+              </w:rPr>
+              <w:t>த்</w:t>
+            </w:r>
+            <w:r>
+              <w:rPr>
+                <w:rFonts w:ascii="Latha" w:hAnsi="Latha" w:cs="Latha"/>
+                <w:b/>
+                <w:bCs/>
+                <w:position w:val="-12"/>
+                <w:sz w:val="28"/>
+                <w:szCs w:val="28"/>
+                <w:cs/>
+                <w:lang w:bidi="ta-IN"/>
+              </w:rPr>
+              <w:t>3</w:t>
+            </w:r>
+            <w:r>
+              <w:rPr>
+                <w:rFonts w:ascii="Latha" w:hAnsi="Latha" w:cs="Latha"/>
+                <w:b/>
+                <w:bCs/>
+                <w:i/>
+                <w:iCs/>
+                <w:sz w:val="28"/>
+                <w:szCs w:val="28"/>
+                <w:cs/>
+                <w:lang w:bidi="ta-IN"/>
+              </w:rPr>
+              <w:t>ரு</w:t>
+            </w:r>
+            <w:r>
+              <w:rPr>
+                <w:rFonts w:ascii="Latha" w:hAnsi="Latha" w:cs="Latha"/>
+                <w:sz w:val="28"/>
+                <w:szCs w:val="28"/>
+                <w:cs/>
+                <w:lang w:bidi="ta-IN"/>
+              </w:rPr>
+              <w:t>ஶ்யை</w:t>
+            </w:r>
+            <w:r>
+              <w:rPr>
+                <w:rFonts w:ascii="BRH Tamil Tab Extra" w:hAnsi="BRH Tamil Tab Extra" w:cs="Latha"/>
+                <w:b/>
+                <w:sz w:val="36"/>
+                <w:szCs w:val="28"/>
+                <w:lang w:bidi="ta-IN"/>
+              </w:rPr>
+              <w:t>‡</w:t>
+            </w:r>
+            <w:r>
+              <w:rPr>
+                <w:rFonts w:ascii="Latha" w:hAnsi="Latha" w:cs="Latha"/>
+                <w:sz w:val="28"/>
+                <w:szCs w:val="28"/>
+                <w:lang w:bidi="ta-IN"/>
+              </w:rPr>
+              <w:t xml:space="preserve"> | </w:t>
+            </w:r>
+            <w:r>
+              <w:rPr>
+                <w:rFonts w:ascii="Latha" w:hAnsi="Latha" w:cs="Latha"/>
+                <w:sz w:val="28"/>
+                <w:szCs w:val="28"/>
+                <w:cs/>
+                <w:lang w:bidi="ta-IN"/>
+              </w:rPr>
+              <w:t>ஸ</w:t>
+            </w:r>
+            <w:r>
+              <w:rPr>
+                <w:rFonts w:ascii="BRH Tamil Tab Extra" w:hAnsi="BRH Tamil Tab Extra" w:cs="Latha"/>
+                <w:b/>
+                <w:sz w:val="32"/>
+                <w:szCs w:val="28"/>
+                <w:lang w:bidi="ta-IN"/>
+              </w:rPr>
+              <w:t>…</w:t>
+            </w:r>
+            <w:r>
+              <w:rPr>
+                <w:rFonts w:ascii="Latha" w:hAnsi="Latha" w:cs="Latha"/>
+                <w:sz w:val="28"/>
+                <w:szCs w:val="28"/>
+                <w:cs/>
+                <w:lang w:bidi="ta-IN"/>
+              </w:rPr>
+              <w:t>த்</w:t>
+            </w:r>
+            <w:r>
+              <w:rPr>
+                <w:rFonts w:ascii="Latha" w:hAnsi="Latha" w:cs="Latha"/>
+                <w:b/>
+                <w:bCs/>
+                <w:position w:val="-12"/>
+                <w:sz w:val="28"/>
+                <w:szCs w:val="28"/>
+                <w:cs/>
+                <w:lang w:bidi="ta-IN"/>
+              </w:rPr>
+              <w:t>3</w:t>
+            </w:r>
+            <w:r>
+              <w:rPr>
+                <w:rFonts w:ascii="Latha" w:hAnsi="Latha" w:cs="Latha"/>
+                <w:b/>
+                <w:bCs/>
+                <w:i/>
+                <w:iCs/>
+                <w:sz w:val="28"/>
+                <w:szCs w:val="28"/>
+                <w:cs/>
+                <w:lang w:bidi="ta-IN"/>
+              </w:rPr>
+              <w:t>ரு</w:t>
+            </w:r>
+            <w:r>
+              <w:rPr>
+                <w:rFonts w:ascii="Latha" w:hAnsi="Latha" w:cs="Latha"/>
+                <w:sz w:val="28"/>
+                <w:szCs w:val="28"/>
+                <w:cs/>
+                <w:lang w:bidi="ta-IN"/>
+              </w:rPr>
+              <w:t>ஶ்</w:t>
+            </w:r>
+            <w:r>
+              <w:rPr>
+                <w:rFonts w:ascii="Latha" w:hAnsi="Latha" w:cs="Latha"/>
+                <w:sz w:val="28"/>
+                <w:szCs w:val="28"/>
                 <w:highlight w:val="green"/>
-              </w:rPr>
-              <w:t>zrÉ</w:t>
-            </w:r>
-            <w:r>
-              <w:rPr>
-                <w:rFonts w:ascii="BRH Devanagari Extra" w:hAnsi="BRH Devanagari Extra" w:cs="BRH Devanagari Extra"/>
-                <w:color w:val="000000"/>
-                <w:sz w:val="40"/>
-                <w:szCs w:val="40"/>
-              </w:rPr>
-              <w:t>æþ xÉ</w:t>
-            </w:r>
-            <w:r>
-              <w:rPr>
-                <w:rFonts w:ascii="BRH Malayalam Extra" w:hAnsi="BRH Malayalam Extra" w:cs="BRH Devanagari Extra"/>
-                <w:color w:val="000000"/>
-                <w:sz w:val="32"/>
-                <w:szCs w:val="40"/>
-              </w:rPr>
-              <w:t>–</w:t>
-            </w:r>
-            <w:r>
-              <w:rPr>
-                <w:rFonts w:ascii="BRH Devanagari Extra" w:hAnsi="BRH Devanagari Extra" w:cs="BRH Devanagari Extra"/>
-                <w:color w:val="000000"/>
-                <w:sz w:val="40"/>
-                <w:szCs w:val="40"/>
-              </w:rPr>
-              <w:t>irÉÉÿÈ |</w:t>
+                <w:cs/>
+                <w:lang w:bidi="ta-IN"/>
+              </w:rPr>
+              <w:t>யை</w:t>
+            </w:r>
+            <w:r>
+              <w:rPr>
+                <w:rFonts w:ascii="BRH Tamil Tab Extra" w:hAnsi="BRH Tamil Tab Extra" w:cs="Latha"/>
+                <w:b/>
+                <w:sz w:val="36"/>
+                <w:szCs w:val="28"/>
+                <w:highlight w:val="yellow"/>
+                <w:lang w:bidi="ta-IN"/>
+              </w:rPr>
+              <w:t>†</w:t>
+            </w:r>
+            <w:r>
+              <w:rPr>
+                <w:rFonts w:ascii="Latha" w:hAnsi="Latha" w:cs="Latha"/>
+                <w:sz w:val="28"/>
+                <w:szCs w:val="28"/>
+                <w:lang w:bidi="ta-IN"/>
+              </w:rPr>
+              <w:t xml:space="preserve"> </w:t>
+            </w:r>
+            <w:r>
+              <w:rPr>
+                <w:rFonts w:ascii="Latha" w:hAnsi="Latha" w:cs="Latha"/>
+                <w:sz w:val="28"/>
+                <w:szCs w:val="28"/>
+                <w:cs/>
+                <w:lang w:bidi="ta-IN"/>
+              </w:rPr>
+              <w:t>ஸ</w:t>
+            </w:r>
+            <w:r>
+              <w:rPr>
+                <w:rFonts w:ascii="BRH Tamil Tab Extra" w:hAnsi="BRH Tamil Tab Extra" w:cs="Latha"/>
+                <w:b/>
+                <w:sz w:val="32"/>
+                <w:szCs w:val="28"/>
+                <w:lang w:bidi="ta-IN"/>
+              </w:rPr>
+              <w:t>…</w:t>
+            </w:r>
+            <w:r>
+              <w:rPr>
+                <w:rFonts w:ascii="Latha" w:hAnsi="Latha" w:cs="Latha"/>
+                <w:sz w:val="28"/>
+                <w:szCs w:val="28"/>
+                <w:cs/>
+                <w:lang w:bidi="ta-IN"/>
+              </w:rPr>
+              <w:t>த்யா</w:t>
+            </w:r>
+            <w:r>
+              <w:rPr>
+                <w:rFonts w:ascii="BRH Tamil Tab Extra" w:hAnsi="BRH Tamil Tab Extra" w:cs="Latha"/>
+                <w:b/>
+                <w:sz w:val="36"/>
+                <w:szCs w:val="28"/>
+                <w:lang w:bidi="ta-IN"/>
+              </w:rPr>
+              <w:t>‡</w:t>
+            </w:r>
+            <w:r>
+              <w:rPr>
+                <w:rFonts w:ascii="Latha" w:hAnsi="Latha" w:cs="Latha"/>
+                <w:b/>
+                <w:bCs/>
+                <w:sz w:val="32"/>
+                <w:szCs w:val="32"/>
+                <w:cs/>
+                <w:lang w:bidi="ta-IN"/>
+              </w:rPr>
+              <w:t>:</w:t>
+            </w:r>
+            <w:r>
+              <w:rPr>
+                <w:rFonts w:ascii="Latha" w:hAnsi="Latha" w:cs="Latha"/>
+                <w:sz w:val="28"/>
+                <w:szCs w:val="28"/>
+                <w:lang w:bidi="ta-IN"/>
+              </w:rPr>
+              <w:t xml:space="preserve"> |</w:t>
             </w:r>
           </w:p>
         </w:tc>
@@ -2202,7 +3545,6 @@
               <w:rPr>
                 <w:rFonts w:cs="Arial"/>
                 <w:b/>
-                <w:color w:val="FF0000"/>
                 <w:sz w:val="28"/>
                 <w:szCs w:val="32"/>
               </w:rPr>
@@ -2211,32 +3553,10 @@
               <w:rPr>
                 <w:rFonts w:cs="Arial"/>
                 <w:b/>
-                <w:color w:val="FF0000"/>
-                <w:sz w:val="28"/>
-                <w:szCs w:val="32"/>
-              </w:rPr>
-              <w:lastRenderedPageBreak/>
-              <w:t>T.S.</w:t>
-            </w:r>
-            <w:r>
-              <w:rPr>
-                <w:rFonts w:cs="Arial"/>
-                <w:b/>
-                <w:color w:val="FF0000"/>
-                <w:sz w:val="28"/>
-                <w:szCs w:val="32"/>
-              </w:rPr>
-              <w:t>6.2.6.4</w:t>
-            </w:r>
-            <w:r>
-              <w:rPr>
-                <w:rFonts w:cs="Arial"/>
-                <w:b/>
-                <w:color w:val="FF0000"/>
-                <w:sz w:val="28"/>
-                <w:szCs w:val="32"/>
-              </w:rPr>
-              <w:t xml:space="preserve"> – Kramam</w:t>
+                <w:sz w:val="28"/>
+                <w:szCs w:val="32"/>
+              </w:rPr>
+              <w:t>T.S.6.2.6.4 – Kramam</w:t>
             </w:r>
           </w:p>
           <w:p>
@@ -2253,7 +3573,6 @@
               <w:rPr>
                 <w:rFonts w:cs="Arial"/>
                 <w:b/>
-                <w:color w:val="FF0000"/>
                 <w:sz w:val="28"/>
                 <w:szCs w:val="32"/>
               </w:rPr>
@@ -2262,21 +3581,10 @@
               <w:rPr>
                 <w:rFonts w:cs="Arial"/>
                 <w:b/>
-                <w:color w:val="FF0000"/>
-                <w:sz w:val="28"/>
-                <w:szCs w:val="32"/>
-              </w:rPr>
-              <w:t xml:space="preserve">Krama Vaakyam No.– </w:t>
-            </w:r>
-            <w:r>
-              <w:rPr>
-                <w:rFonts w:cs="Arial"/>
-                <w:b/>
-                <w:color w:val="FF0000"/>
-                <w:sz w:val="28"/>
-                <w:szCs w:val="32"/>
-              </w:rPr>
-              <w:t>46</w:t>
+                <w:sz w:val="28"/>
+                <w:szCs w:val="32"/>
+              </w:rPr>
+              <w:t>Krama Vaakyam No.– 46</w:t>
             </w:r>
           </w:p>
           <w:p>
@@ -2299,7 +3607,6 @@
               <w:rPr>
                 <w:rFonts w:cs="Arial"/>
                 <w:b/>
-                <w:color w:val="FF0000"/>
                 <w:sz w:val="28"/>
                 <w:szCs w:val="32"/>
               </w:rPr>
@@ -2309,7 +3616,6 @@
               <w:rPr>
                 <w:rFonts w:cs="Arial"/>
                 <w:b/>
-                <w:color w:val="FF0000"/>
                 <w:szCs w:val="32"/>
               </w:rPr>
               <w:t xml:space="preserve">. - </w:t>
@@ -2318,7 +3624,6 @@
               <w:rPr>
                 <w:rFonts w:cs="Arial"/>
                 <w:b/>
-                <w:color w:val="FF0000"/>
                 <w:sz w:val="28"/>
                 <w:szCs w:val="32"/>
               </w:rPr>
@@ -2347,31 +3652,100 @@
             </w:pPr>
             <w:r>
               <w:rPr>
-                <w:rFonts w:ascii="BRH Devanagari Extra" w:hAnsi="BRH Devanagari Extra" w:cs="BRH Devanagari Extra"/>
-                <w:color w:val="000000"/>
-                <w:sz w:val="40"/>
-                <w:szCs w:val="40"/>
-              </w:rPr>
-              <w:t xml:space="preserve">mÉÉ§Éåþ uÉÉ | </w:t>
-            </w:r>
-            <w:r>
-              <w:rPr>
-                <w:rFonts w:ascii="BRH Devanagari Extra" w:hAnsi="BRH Devanagari Extra" w:cs="BRH Devanagari Extra"/>
-                <w:color w:val="000000"/>
-                <w:sz w:val="40"/>
-                <w:szCs w:val="40"/>
+                <w:rFonts w:ascii="Latha" w:hAnsi="Latha" w:cs="Latha"/>
+                <w:sz w:val="28"/>
+                <w:szCs w:val="28"/>
+                <w:cs/>
+                <w:lang w:bidi="ta-IN"/>
+              </w:rPr>
+              <w:t>பாத்ரே</w:t>
+            </w:r>
+            <w:r>
+              <w:rPr>
+                <w:rFonts w:ascii="BRH Tamil Tab Extra" w:hAnsi="BRH Tamil Tab Extra" w:cs="Latha"/>
+                <w:b/>
+                <w:sz w:val="36"/>
+                <w:szCs w:val="28"/>
+                <w:lang w:bidi="ta-IN"/>
+              </w:rPr>
+              <w:t>†</w:t>
+            </w:r>
+            <w:r>
+              <w:rPr>
+                <w:rFonts w:ascii="Latha" w:hAnsi="Latha" w:cs="Latha"/>
+                <w:sz w:val="28"/>
+                <w:szCs w:val="28"/>
+                <w:lang w:bidi="ta-IN"/>
+              </w:rPr>
+              <w:t xml:space="preserve"> </w:t>
+            </w:r>
+            <w:r>
+              <w:rPr>
+                <w:rFonts w:ascii="Latha" w:hAnsi="Latha" w:cs="Latha"/>
+                <w:sz w:val="28"/>
+                <w:szCs w:val="28"/>
+                <w:cs/>
+                <w:lang w:bidi="ta-IN"/>
+              </w:rPr>
+              <w:t>வா</w:t>
+            </w:r>
+            <w:r>
+              <w:rPr>
+                <w:rFonts w:ascii="Latha" w:hAnsi="Latha" w:cs="Latha"/>
+                <w:sz w:val="28"/>
+                <w:szCs w:val="28"/>
+                <w:lang w:bidi="ta-IN"/>
+              </w:rPr>
+              <w:t xml:space="preserve"> | </w:t>
+            </w:r>
+            <w:r>
+              <w:rPr>
+                <w:rFonts w:ascii="Latha" w:hAnsi="Latha" w:cs="Latha"/>
+                <w:sz w:val="28"/>
+                <w:szCs w:val="28"/>
                 <w:highlight w:val="yellow"/>
-              </w:rPr>
-              <w:t>uÉÉ</w:t>
-            </w:r>
-            <w:r>
-              <w:rPr>
-                <w:rFonts w:ascii="BRH Devanagari Extra" w:hAnsi="BRH Devanagari Extra" w:cs="BRH Devanagari Extra"/>
-                <w:color w:val="000000"/>
-                <w:sz w:val="40"/>
-                <w:szCs w:val="40"/>
-              </w:rPr>
-              <w:t xml:space="preserve"> iÉsmÉåÿ |</w:t>
+                <w:cs/>
+                <w:lang w:bidi="ta-IN"/>
+              </w:rPr>
+              <w:t>வா</w:t>
+            </w:r>
+            <w:r>
+              <w:rPr>
+                <w:rFonts w:ascii="Latha" w:hAnsi="Latha" w:cs="Latha"/>
+                <w:sz w:val="28"/>
+                <w:szCs w:val="28"/>
+                <w:lang w:bidi="ta-IN"/>
+              </w:rPr>
+              <w:t xml:space="preserve"> </w:t>
+            </w:r>
+            <w:r>
+              <w:rPr>
+                <w:rFonts w:ascii="Latha" w:hAnsi="Latha" w:cs="Latha"/>
+                <w:sz w:val="28"/>
+                <w:szCs w:val="28"/>
+                <w:cs/>
+                <w:lang w:bidi="ta-IN"/>
+              </w:rPr>
+              <w:t>தல்பே</w:t>
+            </w:r>
+            <w:r>
+              <w:rPr>
+                <w:rFonts w:ascii="BRH Tamil Tab Extra" w:hAnsi="BRH Tamil Tab Extra" w:cs="Latha"/>
+                <w:b/>
+                <w:sz w:val="36"/>
+                <w:szCs w:val="28"/>
+                <w:lang w:bidi="ta-IN"/>
+              </w:rPr>
+              <w:t>‡</w:t>
+            </w:r>
+            <w:r>
+              <w:rPr>
+                <w:rFonts w:ascii="Latha" w:hAnsi="Latha" w:cs="Latha"/>
+                <w:sz w:val="28"/>
+                <w:szCs w:val="28"/>
+                <w:lang w:bidi="ta-IN"/>
+              </w:rPr>
+              <w:t xml:space="preserve"> |</w:t>
             </w:r>
           </w:p>
         </w:tc>
@@ -2396,41 +3770,110 @@
             </w:pPr>
             <w:r>
               <w:rPr>
-                <w:rFonts w:ascii="BRH Devanagari Extra" w:hAnsi="BRH Devanagari Extra" w:cs="BRH Devanagari Extra"/>
-                <w:color w:val="000000"/>
-                <w:sz w:val="40"/>
-                <w:szCs w:val="40"/>
-              </w:rPr>
-              <w:t xml:space="preserve">mÉÉ§Éåþ uÉÉ | </w:t>
-            </w:r>
-            <w:r>
-              <w:rPr>
-                <w:rFonts w:ascii="BRH Devanagari Extra" w:hAnsi="BRH Devanagari Extra" w:cs="BRH Devanagari Extra"/>
-                <w:color w:val="000000"/>
-                <w:sz w:val="40"/>
-                <w:szCs w:val="40"/>
+                <w:rFonts w:ascii="Latha" w:hAnsi="Latha" w:cs="Latha"/>
+                <w:sz w:val="28"/>
+                <w:szCs w:val="28"/>
+                <w:cs/>
+                <w:lang w:bidi="ta-IN"/>
+              </w:rPr>
+              <w:t>பாத்ரே</w:t>
+            </w:r>
+            <w:r>
+              <w:rPr>
+                <w:rFonts w:ascii="BRH Tamil Tab Extra" w:hAnsi="BRH Tamil Tab Extra" w:cs="Latha"/>
+                <w:b/>
+                <w:sz w:val="36"/>
+                <w:szCs w:val="28"/>
+                <w:lang w:bidi="ta-IN"/>
+              </w:rPr>
+              <w:t>†</w:t>
+            </w:r>
+            <w:r>
+              <w:rPr>
+                <w:rFonts w:ascii="Latha" w:hAnsi="Latha" w:cs="Latha"/>
+                <w:sz w:val="28"/>
+                <w:szCs w:val="28"/>
+                <w:lang w:bidi="ta-IN"/>
+              </w:rPr>
+              <w:t xml:space="preserve"> </w:t>
+            </w:r>
+            <w:r>
+              <w:rPr>
+                <w:rFonts w:ascii="Latha" w:hAnsi="Latha" w:cs="Latha"/>
+                <w:sz w:val="28"/>
+                <w:szCs w:val="28"/>
+                <w:cs/>
+                <w:lang w:bidi="ta-IN"/>
+              </w:rPr>
+              <w:t>வா</w:t>
+            </w:r>
+            <w:r>
+              <w:rPr>
+                <w:rFonts w:ascii="Latha" w:hAnsi="Latha" w:cs="Latha"/>
+                <w:sz w:val="28"/>
+                <w:szCs w:val="28"/>
+                <w:lang w:bidi="ta-IN"/>
+              </w:rPr>
+              <w:t xml:space="preserve"> | </w:t>
+            </w:r>
+            <w:r>
+              <w:rPr>
+                <w:rFonts w:ascii="Latha" w:hAnsi="Latha" w:cs="Latha"/>
+                <w:sz w:val="28"/>
+                <w:szCs w:val="28"/>
                 <w:highlight w:val="green"/>
-              </w:rPr>
-              <w:t>uÉÉ</w:t>
-            </w:r>
-            <w:r>
-              <w:rPr>
-                <w:rFonts w:ascii="BRH Malayalam Extra" w:hAnsi="BRH Malayalam Extra" w:cs="BRH Devanagari Extra"/>
-                <w:color w:val="000000"/>
-                <w:sz w:val="32"/>
-                <w:szCs w:val="40"/>
-                <w:highlight w:val="green"/>
-              </w:rPr>
-              <w:t>–</w:t>
-            </w:r>
-            <w:r>
-              <w:rPr>
-                <w:rFonts w:ascii="BRH Devanagari Extra" w:hAnsi="BRH Devanagari Extra" w:cs="BRH Devanagari Extra"/>
-                <w:color w:val="000000"/>
-                <w:sz w:val="40"/>
-                <w:szCs w:val="40"/>
-              </w:rPr>
-              <w:t xml:space="preserve"> iÉsmÉåÿ |</w:t>
+                <w:cs/>
+                <w:lang w:bidi="ta-IN"/>
+              </w:rPr>
+              <w:t>வா</w:t>
+            </w:r>
+            <w:r>
+              <w:rPr>
+                <w:rFonts w:ascii="BRH Tamil Tab Extra" w:hAnsi="BRH Tamil Tab Extra" w:cs="Latha"/>
+                <w:b/>
+                <w:sz w:val="32"/>
+                <w:szCs w:val="28"/>
+                <w:lang w:bidi="ta-IN"/>
+              </w:rPr>
+              <w:t>…</w:t>
+            </w:r>
+            <w:r>
+              <w:rPr>
+                <w:rFonts w:ascii="Latha" w:hAnsi="Latha" w:cs="Latha"/>
+                <w:sz w:val="28"/>
+                <w:szCs w:val="28"/>
+                <w:lang w:bidi="ta-IN"/>
+              </w:rPr>
+              <w:t xml:space="preserve"> </w:t>
+            </w:r>
+            <w:r>
+              <w:rPr>
+                <w:rFonts w:ascii="Latha" w:hAnsi="Latha" w:cs="Latha"/>
+                <w:sz w:val="28"/>
+                <w:szCs w:val="28"/>
+                <w:cs/>
+                <w:lang w:bidi="ta-IN"/>
+              </w:rPr>
+              <w:t>தல்பே</w:t>
+            </w:r>
+            <w:r>
+              <w:rPr>
+                <w:rFonts w:ascii="BRH Tamil Tab Extra" w:hAnsi="BRH Tamil Tab Extra" w:cs="Latha"/>
+                <w:b/>
+                <w:sz w:val="36"/>
+                <w:szCs w:val="28"/>
+                <w:lang w:bidi="ta-IN"/>
+              </w:rPr>
+              <w:t>‡</w:t>
+            </w:r>
+            <w:r>
+              <w:rPr>
+                <w:rFonts w:ascii="Latha" w:hAnsi="Latha" w:cs="Latha"/>
+                <w:sz w:val="28"/>
+                <w:szCs w:val="28"/>
+                <w:lang w:bidi="ta-IN"/>
+              </w:rPr>
+              <w:t xml:space="preserve"> |</w:t>
             </w:r>
           </w:p>
         </w:tc>
@@ -2595,47 +4038,154 @@
             </w:pPr>
             <w:r>
               <w:rPr>
-                <w:rFonts w:ascii="BRH Devanagari Extra" w:hAnsi="BRH Devanagari Extra" w:cs="BRH Devanagari Extra"/>
-                <w:color w:val="000000"/>
-                <w:sz w:val="40"/>
-                <w:szCs w:val="40"/>
-              </w:rPr>
-              <w:t>pÉëÉiÉþU</w:t>
-            </w:r>
-            <w:r>
-              <w:rPr>
-                <w:rFonts w:ascii="BRH Malayalam Extra" w:hAnsi="BRH Malayalam Extra" w:cs="BRH Devanagari Extra"/>
-                <w:color w:val="000000"/>
-                <w:sz w:val="32"/>
-                <w:szCs w:val="40"/>
-              </w:rPr>
-              <w:t>–</w:t>
-            </w:r>
-            <w:r>
-              <w:rPr>
-                <w:rFonts w:ascii="BRH Devanagari Extra" w:hAnsi="BRH Devanagari Extra" w:cs="BRH Devanagari Extra"/>
-                <w:color w:val="000000"/>
-                <w:sz w:val="40"/>
-                <w:szCs w:val="40"/>
-              </w:rPr>
-              <w:t>È mÉë | mÉëÉqÉåþwÉ</w:t>
-            </w:r>
-            <w:r>
-              <w:rPr>
-                <w:rFonts w:ascii="BRH Devanagari Extra" w:hAnsi="BRH Devanagari Extra" w:cs="BRH Devanagari Extra"/>
-                <w:color w:val="000000"/>
-                <w:sz w:val="40"/>
-                <w:szCs w:val="40"/>
+                <w:rFonts w:ascii="Latha" w:hAnsi="Latha" w:cs="Latha"/>
+                <w:sz w:val="28"/>
+                <w:szCs w:val="28"/>
+                <w:cs/>
+                <w:lang w:bidi="ta-IN"/>
+              </w:rPr>
+              <w:t>ப்</w:t>
+            </w:r>
+            <w:r>
+              <w:rPr>
+                <w:rFonts w:ascii="Latha" w:hAnsi="Latha" w:cs="Latha"/>
+                <w:b/>
+                <w:bCs/>
+                <w:position w:val="-12"/>
+                <w:sz w:val="28"/>
+                <w:szCs w:val="28"/>
+                <w:cs/>
+                <w:lang w:bidi="ta-IN"/>
+              </w:rPr>
+              <w:t>4</w:t>
+            </w:r>
+            <w:r>
+              <w:rPr>
+                <w:rFonts w:ascii="Latha" w:hAnsi="Latha" w:cs="Latha"/>
+                <w:sz w:val="28"/>
+                <w:szCs w:val="28"/>
+                <w:cs/>
+                <w:lang w:bidi="ta-IN"/>
+              </w:rPr>
+              <w:t>ராத</w:t>
+            </w:r>
+            <w:r>
+              <w:rPr>
+                <w:rFonts w:ascii="BRH Tamil Tab Extra" w:hAnsi="BRH Tamil Tab Extra" w:cs="Latha"/>
+                <w:b/>
+                <w:sz w:val="36"/>
+                <w:szCs w:val="28"/>
+                <w:lang w:bidi="ta-IN"/>
+              </w:rPr>
+              <w:t>†</w:t>
+            </w:r>
+            <w:r>
+              <w:rPr>
+                <w:rFonts w:ascii="Latha" w:hAnsi="Latha" w:cs="Latha"/>
+                <w:sz w:val="28"/>
+                <w:szCs w:val="28"/>
+                <w:cs/>
+                <w:lang w:bidi="ta-IN"/>
+              </w:rPr>
+              <w:t>ர</w:t>
+            </w:r>
+            <w:r>
+              <w:rPr>
+                <w:rFonts w:ascii="BRH Tamil Tab Extra" w:hAnsi="BRH Tamil Tab Extra" w:cs="Latha"/>
+                <w:b/>
+                <w:sz w:val="32"/>
+                <w:szCs w:val="28"/>
+                <w:lang w:bidi="ta-IN"/>
+              </w:rPr>
+              <w:t>…</w:t>
+            </w:r>
+            <w:r>
+              <w:rPr>
+                <w:rFonts w:ascii="Latha" w:hAnsi="Latha" w:cs="Latha"/>
+                <w:b/>
+                <w:bCs/>
+                <w:sz w:val="32"/>
+                <w:szCs w:val="32"/>
+                <w:cs/>
+                <w:lang w:bidi="ta-IN"/>
+              </w:rPr>
+              <w:t>:</w:t>
+            </w:r>
+            <w:r>
+              <w:rPr>
+                <w:rFonts w:ascii="Latha" w:hAnsi="Latha" w:cs="Latha"/>
+                <w:sz w:val="28"/>
+                <w:szCs w:val="28"/>
+                <w:lang w:bidi="ta-IN"/>
+              </w:rPr>
+              <w:t xml:space="preserve"> </w:t>
+            </w:r>
+            <w:r>
+              <w:rPr>
+                <w:rFonts w:ascii="Latha" w:hAnsi="Latha" w:cs="Latha"/>
+                <w:sz w:val="28"/>
+                <w:szCs w:val="28"/>
+                <w:cs/>
+                <w:lang w:bidi="ta-IN"/>
+              </w:rPr>
+              <w:t>ப்ர</w:t>
+            </w:r>
+            <w:r>
+              <w:rPr>
+                <w:rFonts w:ascii="Latha" w:hAnsi="Latha" w:cs="Latha"/>
+                <w:sz w:val="28"/>
+                <w:szCs w:val="28"/>
+                <w:lang w:bidi="ta-IN"/>
+              </w:rPr>
+              <w:t xml:space="preserve"> | </w:t>
+            </w:r>
+            <w:r>
+              <w:rPr>
+                <w:rFonts w:ascii="Latha" w:hAnsi="Latha" w:cs="Latha"/>
+                <w:sz w:val="28"/>
+                <w:szCs w:val="28"/>
+                <w:cs/>
+                <w:lang w:bidi="ta-IN"/>
+              </w:rPr>
+              <w:t>ப்ராமே</w:t>
+            </w:r>
+            <w:r>
+              <w:rPr>
+                <w:rFonts w:ascii="BRH Tamil Tab Extra" w:hAnsi="BRH Tamil Tab Extra" w:cs="Latha"/>
+                <w:b/>
+                <w:sz w:val="36"/>
+                <w:szCs w:val="28"/>
+                <w:lang w:bidi="ta-IN"/>
+              </w:rPr>
+              <w:t>†</w:t>
+            </w:r>
+            <w:r>
+              <w:rPr>
+                <w:rFonts w:ascii="Latha" w:hAnsi="Latha" w:cs="Latha"/>
+                <w:sz w:val="28"/>
+                <w:szCs w:val="28"/>
+                <w:cs/>
+                <w:lang w:bidi="ta-IN"/>
+              </w:rPr>
+              <w:t>ஷ</w:t>
+            </w:r>
+            <w:r>
+              <w:rPr>
+                <w:rFonts w:ascii="Latha" w:hAnsi="Latha" w:cs="Latha"/>
+                <w:sz w:val="28"/>
+                <w:szCs w:val="28"/>
                 <w:highlight w:val="yellow"/>
-              </w:rPr>
-              <w:t>iÉç</w:t>
-            </w:r>
-            <w:r>
-              <w:rPr>
-                <w:rFonts w:ascii="BRH Devanagari Extra" w:hAnsi="BRH Devanagari Extra" w:cs="BRH Devanagari Extra"/>
-                <w:color w:val="000000"/>
-                <w:sz w:val="40"/>
-                <w:szCs w:val="40"/>
+                <w:cs/>
+                <w:lang w:bidi="ta-IN"/>
+              </w:rPr>
+              <w:t>த்</w:t>
+            </w:r>
+            <w:r>
+              <w:rPr>
+                <w:rFonts w:ascii="Latha" w:hAnsi="Latha" w:cs="Latha"/>
+                <w:sz w:val="28"/>
+                <w:szCs w:val="28"/>
+                <w:lang w:bidi="ta-IN"/>
               </w:rPr>
               <w:t xml:space="preserve"> |</w:t>
             </w:r>
@@ -2657,47 +4207,154 @@
             </w:pPr>
             <w:r>
               <w:rPr>
-                <w:rFonts w:ascii="BRH Devanagari Extra" w:hAnsi="BRH Devanagari Extra" w:cs="BRH Devanagari Extra"/>
-                <w:color w:val="000000"/>
-                <w:sz w:val="40"/>
-                <w:szCs w:val="40"/>
-              </w:rPr>
-              <w:t>pÉëÉiÉþU</w:t>
-            </w:r>
-            <w:r>
-              <w:rPr>
-                <w:rFonts w:ascii="BRH Malayalam Extra" w:hAnsi="BRH Malayalam Extra" w:cs="BRH Devanagari Extra"/>
-                <w:color w:val="000000"/>
-                <w:sz w:val="32"/>
-                <w:szCs w:val="40"/>
-              </w:rPr>
-              <w:t>–</w:t>
-            </w:r>
-            <w:r>
-              <w:rPr>
-                <w:rFonts w:ascii="BRH Devanagari Extra" w:hAnsi="BRH Devanagari Extra" w:cs="BRH Devanagari Extra"/>
-                <w:color w:val="000000"/>
-                <w:sz w:val="40"/>
-                <w:szCs w:val="40"/>
-              </w:rPr>
-              <w:t>È mÉë | mÉëÉqÉåþwÉ</w:t>
-            </w:r>
-            <w:r>
-              <w:rPr>
-                <w:rFonts w:ascii="BRH Devanagari Extra" w:hAnsi="BRH Devanagari Extra" w:cs="BRH Devanagari Extra"/>
-                <w:color w:val="000000"/>
-                <w:sz w:val="40"/>
-                <w:szCs w:val="40"/>
+                <w:rFonts w:ascii="Latha" w:hAnsi="Latha" w:cs="Latha"/>
+                <w:sz w:val="28"/>
+                <w:szCs w:val="28"/>
+                <w:cs/>
+                <w:lang w:bidi="ta-IN"/>
+              </w:rPr>
+              <w:t>ப்</w:t>
+            </w:r>
+            <w:r>
+              <w:rPr>
+                <w:rFonts w:ascii="Latha" w:hAnsi="Latha" w:cs="Latha"/>
+                <w:b/>
+                <w:bCs/>
+                <w:position w:val="-12"/>
+                <w:sz w:val="28"/>
+                <w:szCs w:val="28"/>
+                <w:cs/>
+                <w:lang w:bidi="ta-IN"/>
+              </w:rPr>
+              <w:t>4</w:t>
+            </w:r>
+            <w:r>
+              <w:rPr>
+                <w:rFonts w:ascii="Latha" w:hAnsi="Latha" w:cs="Latha"/>
+                <w:sz w:val="28"/>
+                <w:szCs w:val="28"/>
+                <w:cs/>
+                <w:lang w:bidi="ta-IN"/>
+              </w:rPr>
+              <w:t>ராத</w:t>
+            </w:r>
+            <w:r>
+              <w:rPr>
+                <w:rFonts w:ascii="BRH Tamil Tab Extra" w:hAnsi="BRH Tamil Tab Extra" w:cs="Latha"/>
+                <w:b/>
+                <w:sz w:val="36"/>
+                <w:szCs w:val="28"/>
+                <w:lang w:bidi="ta-IN"/>
+              </w:rPr>
+              <w:t>†</w:t>
+            </w:r>
+            <w:r>
+              <w:rPr>
+                <w:rFonts w:ascii="Latha" w:hAnsi="Latha" w:cs="Latha"/>
+                <w:sz w:val="28"/>
+                <w:szCs w:val="28"/>
+                <w:cs/>
+                <w:lang w:bidi="ta-IN"/>
+              </w:rPr>
+              <w:t>ர</w:t>
+            </w:r>
+            <w:r>
+              <w:rPr>
+                <w:rFonts w:ascii="BRH Tamil Tab Extra" w:hAnsi="BRH Tamil Tab Extra" w:cs="Latha"/>
+                <w:b/>
+                <w:sz w:val="32"/>
+                <w:szCs w:val="28"/>
+                <w:lang w:bidi="ta-IN"/>
+              </w:rPr>
+              <w:t>…</w:t>
+            </w:r>
+            <w:r>
+              <w:rPr>
+                <w:rFonts w:ascii="Latha" w:hAnsi="Latha" w:cs="Latha"/>
+                <w:b/>
+                <w:bCs/>
+                <w:sz w:val="32"/>
+                <w:szCs w:val="32"/>
+                <w:cs/>
+                <w:lang w:bidi="ta-IN"/>
+              </w:rPr>
+              <w:t>:</w:t>
+            </w:r>
+            <w:r>
+              <w:rPr>
+                <w:rFonts w:ascii="Latha" w:hAnsi="Latha" w:cs="Latha"/>
+                <w:sz w:val="28"/>
+                <w:szCs w:val="28"/>
+                <w:lang w:bidi="ta-IN"/>
+              </w:rPr>
+              <w:t xml:space="preserve"> </w:t>
+            </w:r>
+            <w:r>
+              <w:rPr>
+                <w:rFonts w:ascii="Latha" w:hAnsi="Latha" w:cs="Latha"/>
+                <w:sz w:val="28"/>
+                <w:szCs w:val="28"/>
+                <w:cs/>
+                <w:lang w:bidi="ta-IN"/>
+              </w:rPr>
+              <w:t>ப்ர</w:t>
+            </w:r>
+            <w:r>
+              <w:rPr>
+                <w:rFonts w:ascii="Latha" w:hAnsi="Latha" w:cs="Latha"/>
+                <w:sz w:val="28"/>
+                <w:szCs w:val="28"/>
+                <w:lang w:bidi="ta-IN"/>
+              </w:rPr>
+              <w:t xml:space="preserve"> | </w:t>
+            </w:r>
+            <w:r>
+              <w:rPr>
+                <w:rFonts w:ascii="Latha" w:hAnsi="Latha" w:cs="Latha"/>
+                <w:sz w:val="28"/>
+                <w:szCs w:val="28"/>
+                <w:cs/>
+                <w:lang w:bidi="ta-IN"/>
+              </w:rPr>
+              <w:t>ப்ராமே</w:t>
+            </w:r>
+            <w:r>
+              <w:rPr>
+                <w:rFonts w:ascii="BRH Tamil Tab Extra" w:hAnsi="BRH Tamil Tab Extra" w:cs="Latha"/>
+                <w:b/>
+                <w:sz w:val="36"/>
+                <w:szCs w:val="28"/>
+                <w:lang w:bidi="ta-IN"/>
+              </w:rPr>
+              <w:t>†</w:t>
+            </w:r>
+            <w:r>
+              <w:rPr>
+                <w:rFonts w:ascii="Latha" w:hAnsi="Latha" w:cs="Latha"/>
+                <w:sz w:val="28"/>
+                <w:szCs w:val="28"/>
+                <w:cs/>
+                <w:lang w:bidi="ta-IN"/>
+              </w:rPr>
+              <w:t>ஷ</w:t>
+            </w:r>
+            <w:r>
+              <w:rPr>
+                <w:rFonts w:ascii="Latha" w:hAnsi="Latha" w:cs="Latha"/>
+                <w:sz w:val="28"/>
+                <w:szCs w:val="28"/>
                 <w:highlight w:val="green"/>
-              </w:rPr>
-              <w:t>iÉ</w:t>
-            </w:r>
-            <w:r>
-              <w:rPr>
-                <w:rFonts w:ascii="BRH Devanagari Extra" w:hAnsi="BRH Devanagari Extra" w:cs="BRH Devanagari Extra"/>
-                <w:color w:val="000000"/>
-                <w:sz w:val="40"/>
-                <w:szCs w:val="40"/>
+                <w:cs/>
+                <w:lang w:bidi="ta-IN"/>
+              </w:rPr>
+              <w:t>த</w:t>
+            </w:r>
+            <w:r>
+              <w:rPr>
+                <w:rFonts w:ascii="Latha" w:hAnsi="Latha" w:cs="Latha"/>
+                <w:sz w:val="28"/>
+                <w:szCs w:val="28"/>
+                <w:lang w:bidi="ta-IN"/>
               </w:rPr>
               <w:t xml:space="preserve"> |</w:t>
             </w:r>
@@ -3792,6 +5449,7 @@
     <w:lsdException w:name="HTML Sample" w:semiHidden="1" w:unhideWhenUsed="1"/>
     <w:lsdException w:name="HTML Typewriter" w:semiHidden="1" w:unhideWhenUsed="1"/>
     <w:lsdException w:name="HTML Variable" w:semiHidden="1" w:unhideWhenUsed="1"/>
+    <w:lsdException w:name="Normal Table" w:semiHidden="1" w:unhideWhenUsed="1"/>
     <w:lsdException w:name="annotation subject" w:semiHidden="1" w:unhideWhenUsed="1"/>
     <w:lsdException w:name="No List" w:semiHidden="1" w:unhideWhenUsed="1"/>
     <w:lsdException w:name="Outline List 1" w:semiHidden="1" w:unhideWhenUsed="1"/>
@@ -3834,8 +5492,11 @@
     <w:lsdException w:name="Table Contemporary" w:semiHidden="1" w:unhideWhenUsed="1"/>
     <w:lsdException w:name="Table Elegant" w:semiHidden="1" w:unhideWhenUsed="1"/>
     <w:lsdException w:name="Table Professional" w:semiHidden="1" w:unhideWhenUsed="1"/>
+    <w:lsdException w:name="Table Subtle 1" w:semiHidden="1" w:unhideWhenUsed="1"/>
     <w:lsdException w:name="Table Subtle 2" w:semiHidden="1" w:unhideWhenUsed="1"/>
     <w:lsdException w:name="Table Web 1" w:semiHidden="1" w:unhideWhenUsed="1"/>
+    <w:lsdException w:name="Table Web 2" w:semiHidden="1" w:unhideWhenUsed="1"/>
+    <w:lsdException w:name="Table Web 3" w:semiHidden="1" w:unhideWhenUsed="1"/>
     <w:lsdException w:name="Balloon Text" w:semiHidden="1" w:unhideWhenUsed="1"/>
     <w:lsdException w:name="Table Grid" w:uiPriority="59"/>
     <w:lsdException w:name="Table Theme" w:semiHidden="1" w:unhideWhenUsed="1"/>

</xml_diff>

<commit_message>
TS 6 Kramam Tamil Final files - 13/09/2022
</commit_message>
<xml_diff>
--- a/TS-Kramam/TS-6.2/TS 6.2 Tamil Krama Paatam Corrections.docx
+++ b/TS-Kramam/TS-6.2/TS 6.2 Tamil Krama Paatam Corrections.docx
@@ -12877,7 +12877,22 @@
     </w:p>
     <w:p>
       <w:pPr>
+        <w:pBdr>
+          <w:bottom w:val="double" w:sz="6" w:space="1" w:color="auto"/>
+        </w:pBdr>
         <w:jc w:val="center"/>
+        <w:rPr>
+          <w:b/>
+          <w:bCs/>
+          <w:sz w:val="32"/>
+          <w:szCs w:val="32"/>
+          <w:u w:val="single"/>
+        </w:rPr>
+      </w:pPr>
+    </w:p>
+    <w:p>
+      <w:pPr>
+        <w:spacing w:before="0" w:line="240" w:lineRule="auto"/>
         <w:rPr>
           <w:b/>
           <w:bCs/>
@@ -12894,7 +12909,7 @@
           <w:szCs w:val="32"/>
           <w:u w:val="single"/>
         </w:rPr>
-        <w:t>=============</w:t>
+        <w:br w:type="page"/>
       </w:r>
     </w:p>
     <w:p>
@@ -12916,6 +12931,7 @@
           <w:szCs w:val="32"/>
           <w:u w:val="single"/>
         </w:rPr>
+        <w:lastRenderedPageBreak/>
         <w:t xml:space="preserve">TS </w:t>
       </w:r>
       <w:r>
@@ -13173,7 +13189,6 @@
                 <w:sz w:val="32"/>
                 <w:szCs w:val="36"/>
               </w:rPr>
-              <w:lastRenderedPageBreak/>
               <w:t>None</w:t>
             </w:r>
           </w:p>
@@ -13240,6 +13255,8 @@
       <w:headerReference w:type="default" r:id="rId8"/>
       <w:footerReference w:type="even" r:id="rId9"/>
       <w:footerReference w:type="default" r:id="rId10"/>
+      <w:headerReference w:type="first" r:id="rId11"/>
+      <w:footerReference w:type="first" r:id="rId12"/>
       <w:pgSz w:w="15840" w:h="12240" w:orient="landscape"/>
       <w:pgMar w:top="1440" w:right="1440" w:bottom="1440" w:left="1440" w:header="720" w:footer="720" w:gutter="0"/>
       <w:cols w:space="720"/>
@@ -13292,43 +13309,7 @@
         <w:b/>
         <w:bCs/>
       </w:rPr>
-      <w:tab/>
-    </w:r>
-    <w:r>
-      <w:rPr>
-        <w:b/>
-        <w:bCs/>
-      </w:rPr>
-      <w:tab/>
-    </w:r>
-    <w:r>
-      <w:rPr>
-        <w:b/>
-        <w:bCs/>
-      </w:rPr>
-      <w:tab/>
-    </w:r>
-    <w:r>
-      <w:rPr>
-        <w:b/>
-        <w:bCs/>
-      </w:rPr>
-      <w:tab/>
-    </w:r>
-    <w:r>
-      <w:rPr>
-        <w:b/>
-        <w:bCs/>
-      </w:rPr>
-      <w:tab/>
-    </w:r>
-    <w:r>
-      <w:rPr>
-        <w:b/>
-        <w:bCs/>
-      </w:rPr>
-      <w:tab/>
-      <w:t xml:space="preserve">              v</w:t>
+      <w:t>v</w:t>
     </w:r>
     <w:r>
       <w:rPr>
@@ -13360,6 +13341,9 @@
     </w:r>
     <w:r>
       <w:tab/>
+    </w:r>
+    <w:r>
+      <w:t xml:space="preserve">           </w:t>
     </w:r>
     <w:r>
       <w:rPr>
@@ -13666,6 +13650,16 @@
 </w:ftr>
 </file>
 
+<file path=word/footer3.xml><?xml version="1.0" encoding="utf-8"?>
+<w:ftr xmlns:wpc="http://schemas.microsoft.com/office/word/2010/wordprocessingCanvas" xmlns:cx="http://schemas.microsoft.com/office/drawing/2014/chartex" xmlns:cx1="http://schemas.microsoft.com/office/drawing/2015/9/8/chartex" xmlns:cx2="http://schemas.microsoft.com/office/drawing/2015/10/21/chartex" xmlns:cx3="http://schemas.microsoft.com/office/drawing/2016/5/9/chartex" xmlns:cx4="http://schemas.microsoft.com/office/drawing/2016/5/10/chartex" xmlns:cx5="http://schemas.microsoft.com/office/drawing/2016/5/11/chartex" xmlns:cx6="http://schemas.microsoft.com/office/drawing/2016/5/12/chartex" xmlns:cx7="http://schemas.microsoft.com/office/drawing/2016/5/13/chartex" xmlns:cx8="http://schemas.microsoft.com/office/drawing/2016/5/14/chartex" xmlns:mc="http://schemas.openxmlformats.org/markup-compatibility/2006" xmlns:aink="http://schemas.microsoft.com/office/drawing/2016/ink" xmlns:am3d="http://schemas.microsoft.com/office/drawing/2017/model3d" xmlns:o="urn:schemas-microsoft-com:office:office" xmlns:oel="http://schemas.microsoft.com/office/2019/extlst" xmlns:r="http://schemas.openxmlformats.org/officeDocument/2006/relationships" xmlns:m="http://schemas.openxmlformats.org/officeDocument/2006/math" xmlns:v="urn:schemas-microsoft-com:vml" xmlns:wp14="http://schemas.microsoft.com/office/word/2010/wordprocessingDrawing" xmlns:wp="http://schemas.openxmlformats.org/drawingml/2006/wordprocessingDrawing" xmlns:w10="urn:schemas-microsoft-com:office:word" xmlns:w="http://schemas.openxmlformats.org/wordprocessingml/2006/main" xmlns:w14="http://schemas.microsoft.com/office/word/2010/wordml" xmlns:w15="http://schemas.microsoft.com/office/word/2012/wordml" xmlns:w16cex="http://schemas.microsoft.com/office/word/2018/wordml/cex" xmlns:w16cid="http://schemas.microsoft.com/office/word/2016/wordml/cid" xmlns:w16="http://schemas.microsoft.com/office/word/2018/wordml" xmlns:w16sdtdh="http://schemas.microsoft.com/office/word/2020/wordml/sdtdatahash" xmlns:w16se="http://schemas.microsoft.com/office/word/2015/wordml/symex" xmlns:wpg="http://schemas.microsoft.com/office/word/2010/wordprocessingGroup" xmlns:wpi="http://schemas.microsoft.com/office/word/2010/wordprocessingInk" xmlns:wne="http://schemas.microsoft.com/office/word/2006/wordml" xmlns:wps="http://schemas.microsoft.com/office/word/2010/wordprocessingShape" mc:Ignorable="w14 w15 w16se w16cid w16 w16cex w16sdtdh wp14">
+  <w:p>
+    <w:pPr>
+      <w:pStyle w:val="Footer"/>
+    </w:pPr>
+  </w:p>
+</w:ftr>
+</file>
+
 <file path=word/footnotes.xml><?xml version="1.0" encoding="utf-8"?>
 <w:footnotes xmlns:wpc="http://schemas.microsoft.com/office/word/2010/wordprocessingCanvas" xmlns:cx="http://schemas.microsoft.com/office/drawing/2014/chartex" xmlns:cx1="http://schemas.microsoft.com/office/drawing/2015/9/8/chartex" xmlns:cx2="http://schemas.microsoft.com/office/drawing/2015/10/21/chartex" xmlns:cx3="http://schemas.microsoft.com/office/drawing/2016/5/9/chartex" xmlns:cx4="http://schemas.microsoft.com/office/drawing/2016/5/10/chartex" xmlns:cx5="http://schemas.microsoft.com/office/drawing/2016/5/11/chartex" xmlns:cx6="http://schemas.microsoft.com/office/drawing/2016/5/12/chartex" xmlns:cx7="http://schemas.microsoft.com/office/drawing/2016/5/13/chartex" xmlns:cx8="http://schemas.microsoft.com/office/drawing/2016/5/14/chartex" xmlns:mc="http://schemas.openxmlformats.org/markup-compatibility/2006" xmlns:aink="http://schemas.microsoft.com/office/drawing/2016/ink" xmlns:am3d="http://schemas.microsoft.com/office/drawing/2017/model3d" xmlns:o="urn:schemas-microsoft-com:office:office" xmlns:oel="http://schemas.microsoft.com/office/2019/extlst" xmlns:r="http://schemas.openxmlformats.org/officeDocument/2006/relationships" xmlns:m="http://schemas.openxmlformats.org/officeDocument/2006/math" xmlns:v="urn:schemas-microsoft-com:vml" xmlns:wp14="http://schemas.microsoft.com/office/word/2010/wordprocessingDrawing" xmlns:wp="http://schemas.openxmlformats.org/drawingml/2006/wordprocessingDrawing" xmlns:w10="urn:schemas-microsoft-com:office:word" xmlns:w="http://schemas.openxmlformats.org/wordprocessingml/2006/main" xmlns:w14="http://schemas.microsoft.com/office/word/2010/wordml" xmlns:w15="http://schemas.microsoft.com/office/word/2012/wordml" xmlns:w16cex="http://schemas.microsoft.com/office/word/2018/wordml/cex" xmlns:w16cid="http://schemas.microsoft.com/office/word/2016/wordml/cid" xmlns:w16="http://schemas.microsoft.com/office/word/2018/wordml" xmlns:w16sdtdh="http://schemas.microsoft.com/office/word/2020/wordml/sdtdatahash" xmlns:w16se="http://schemas.microsoft.com/office/word/2015/wordml/symex" xmlns:wpg="http://schemas.microsoft.com/office/word/2010/wordprocessingGroup" xmlns:wpi="http://schemas.microsoft.com/office/word/2010/wordprocessingInk" xmlns:wne="http://schemas.microsoft.com/office/word/2006/wordml" xmlns:wps="http://schemas.microsoft.com/office/word/2010/wordprocessingShape" mc:Ignorable="w14 w15 w16se w16cid w16 w16cex w16sdtdh wp14">
   <w:footnote w:type="separator" w:id="-1">
@@ -13712,6 +13706,16 @@
       <w:pBdr>
         <w:bottom w:val="single" w:sz="4" w:space="1" w:color="auto"/>
       </w:pBdr>
+    </w:pPr>
+  </w:p>
+</w:hdr>
+</file>
+
+<file path=word/header3.xml><?xml version="1.0" encoding="utf-8"?>
+<w:hdr xmlns:wpc="http://schemas.microsoft.com/office/word/2010/wordprocessingCanvas" xmlns:cx="http://schemas.microsoft.com/office/drawing/2014/chartex" xmlns:cx1="http://schemas.microsoft.com/office/drawing/2015/9/8/chartex" xmlns:cx2="http://schemas.microsoft.com/office/drawing/2015/10/21/chartex" xmlns:cx3="http://schemas.microsoft.com/office/drawing/2016/5/9/chartex" xmlns:cx4="http://schemas.microsoft.com/office/drawing/2016/5/10/chartex" xmlns:cx5="http://schemas.microsoft.com/office/drawing/2016/5/11/chartex" xmlns:cx6="http://schemas.microsoft.com/office/drawing/2016/5/12/chartex" xmlns:cx7="http://schemas.microsoft.com/office/drawing/2016/5/13/chartex" xmlns:cx8="http://schemas.microsoft.com/office/drawing/2016/5/14/chartex" xmlns:mc="http://schemas.openxmlformats.org/markup-compatibility/2006" xmlns:aink="http://schemas.microsoft.com/office/drawing/2016/ink" xmlns:am3d="http://schemas.microsoft.com/office/drawing/2017/model3d" xmlns:o="urn:schemas-microsoft-com:office:office" xmlns:oel="http://schemas.microsoft.com/office/2019/extlst" xmlns:r="http://schemas.openxmlformats.org/officeDocument/2006/relationships" xmlns:m="http://schemas.openxmlformats.org/officeDocument/2006/math" xmlns:v="urn:schemas-microsoft-com:vml" xmlns:wp14="http://schemas.microsoft.com/office/word/2010/wordprocessingDrawing" xmlns:wp="http://schemas.openxmlformats.org/drawingml/2006/wordprocessingDrawing" xmlns:w10="urn:schemas-microsoft-com:office:word" xmlns:w="http://schemas.openxmlformats.org/wordprocessingml/2006/main" xmlns:w14="http://schemas.microsoft.com/office/word/2010/wordml" xmlns:w15="http://schemas.microsoft.com/office/word/2012/wordml" xmlns:w16cex="http://schemas.microsoft.com/office/word/2018/wordml/cex" xmlns:w16cid="http://schemas.microsoft.com/office/word/2016/wordml/cid" xmlns:w16="http://schemas.microsoft.com/office/word/2018/wordml" xmlns:w16sdtdh="http://schemas.microsoft.com/office/word/2020/wordml/sdtdatahash" xmlns:w16se="http://schemas.microsoft.com/office/word/2015/wordml/symex" xmlns:wpg="http://schemas.microsoft.com/office/word/2010/wordprocessingGroup" xmlns:wpi="http://schemas.microsoft.com/office/word/2010/wordprocessingInk" xmlns:wne="http://schemas.microsoft.com/office/word/2006/wordml" xmlns:wps="http://schemas.microsoft.com/office/word/2010/wordprocessingShape" mc:Ignorable="w14 w15 w16se w16cid w16 w16cex w16sdtdh wp14">
+  <w:p>
+    <w:pPr>
+      <w:pStyle w:val="Header"/>
     </w:pPr>
   </w:p>
 </w:hdr>
@@ -13834,6 +13838,7 @@
     <w:lsdException w:name="HTML Sample" w:semiHidden="1" w:unhideWhenUsed="1"/>
     <w:lsdException w:name="HTML Typewriter" w:semiHidden="1" w:unhideWhenUsed="1"/>
     <w:lsdException w:name="HTML Variable" w:semiHidden="1" w:unhideWhenUsed="1"/>
+    <w:lsdException w:name="Normal Table" w:semiHidden="1" w:unhideWhenUsed="1"/>
     <w:lsdException w:name="annotation subject" w:semiHidden="1" w:unhideWhenUsed="1"/>
     <w:lsdException w:name="No List" w:semiHidden="1" w:unhideWhenUsed="1"/>
     <w:lsdException w:name="Outline List 1" w:semiHidden="1" w:unhideWhenUsed="1"/>
@@ -13876,8 +13881,11 @@
     <w:lsdException w:name="Table Contemporary" w:semiHidden="1" w:unhideWhenUsed="1"/>
     <w:lsdException w:name="Table Elegant" w:semiHidden="1" w:unhideWhenUsed="1"/>
     <w:lsdException w:name="Table Professional" w:semiHidden="1" w:unhideWhenUsed="1"/>
+    <w:lsdException w:name="Table Subtle 1" w:semiHidden="1" w:unhideWhenUsed="1"/>
     <w:lsdException w:name="Table Subtle 2" w:semiHidden="1" w:unhideWhenUsed="1"/>
     <w:lsdException w:name="Table Web 1" w:semiHidden="1" w:unhideWhenUsed="1"/>
+    <w:lsdException w:name="Table Web 2" w:semiHidden="1" w:unhideWhenUsed="1"/>
+    <w:lsdException w:name="Table Web 3" w:semiHidden="1" w:unhideWhenUsed="1"/>
     <w:lsdException w:name="Balloon Text" w:semiHidden="1" w:unhideWhenUsed="1"/>
     <w:lsdException w:name="Table Grid" w:uiPriority="59"/>
     <w:lsdException w:name="Table Theme" w:semiHidden="1" w:unhideWhenUsed="1"/>

</xml_diff>